<commit_message>
doc vision y casos de uso
</commit_message>
<xml_diff>
--- a/Documentos/Caso_de_Uso_1.docx
+++ b/Documentos/Caso_de_Uso_1.docx
@@ -24,25 +24,13 @@
         <w:rPr>
           <w:rtl w:val="0"/>
         </w:rPr>
-        <w:t xml:space="preserve">Use-Case Specification: Subida de documentos (Estudiante)</w:t>
+        <w:t xml:space="preserve">Use-Case Specification: Carga de proyecto de título por el estudiante hacia el sistema.</w:t>
       </w:r>
     </w:p>
     <w:p>
       <w:pPr>
         <w:pStyle w:val="Title"/>
         <w:jc w:val="right"/>
-        <w:rPr/>
-      </w:pPr>
-      <w:r>
-        <w:rPr>
-          <w:rtl w:val="0"/>
-        </w:rPr>
-      </w:r>
-    </w:p>
-    <w:p>
-      <w:pPr>
-        <w:pStyle w:val="Title"/>
-        <w:jc w:val="right"/>
         <w:rPr>
           <w:sz w:val="28"/>
           <w:szCs w:val="28"/>
@@ -54,7 +42,7 @@
           <w:szCs w:val="28"/>
           <w:rtl w:val="0"/>
         </w:rPr>
-        <w:t xml:space="preserve">Version 1.0</w:t>
+        <w:t xml:space="preserve">Version 1.2</w:t>
       </w:r>
     </w:p>
     <w:p>
@@ -211,7 +199,7 @@
     <w:tbl>
       <w:tblPr>
         <w:tblStyle w:val="Table1"/>
-        <w:tblW w:w="9504.0" w:type="dxa"/>
+        <w:tblW w:w="9210.0" w:type="dxa"/>
         <w:jc w:val="left"/>
         <w:tblInd w:w="0.0" w:type="dxa"/>
         <w:tblBorders>
@@ -226,16 +214,16 @@
         <w:tblLook w:val="0000"/>
       </w:tblPr>
       <w:tblGrid>
-        <w:gridCol w:w="2304"/>
-        <w:gridCol w:w="1152"/>
-        <w:gridCol w:w="3744"/>
-        <w:gridCol w:w="2304"/>
+        <w:gridCol w:w="2310"/>
+        <w:gridCol w:w="1155"/>
+        <w:gridCol w:w="3750"/>
+        <w:gridCol w:w="1995"/>
         <w:tblGridChange w:id="0">
           <w:tblGrid>
-            <w:gridCol w:w="2304"/>
-            <w:gridCol w:w="1152"/>
-            <w:gridCol w:w="3744"/>
-            <w:gridCol w:w="2304"/>
+            <w:gridCol w:w="2310"/>
+            <w:gridCol w:w="1155"/>
+            <w:gridCol w:w="3750"/>
+            <w:gridCol w:w="1995"/>
           </w:tblGrid>
         </w:tblGridChange>
       </w:tblGrid>
@@ -475,50 +463,15 @@
           </w:tcPr>
           <w:p>
             <w:pPr>
-              <w:keepNext w:val="0"/>
               <w:keepLines w:val="1"/>
-              <w:widowControl w:val="0"/>
-              <w:pBdr>
-                <w:top w:space="0" w:sz="0" w:val="nil"/>
-                <w:left w:space="0" w:sz="0" w:val="nil"/>
-                <w:bottom w:space="0" w:sz="0" w:val="nil"/>
-                <w:right w:space="0" w:sz="0" w:val="nil"/>
-                <w:between w:space="0" w:sz="0" w:val="nil"/>
-              </w:pBdr>
-              <w:shd w:fill="auto" w:val="clear"/>
-              <w:spacing w:after="120" w:before="0" w:line="240" w:lineRule="auto"/>
-              <w:ind w:left="0" w:right="0" w:firstLine="0"/>
-              <w:jc w:val="left"/>
-              <w:rPr>
-                <w:rFonts w:ascii="Times New Roman" w:cs="Times New Roman" w:eastAsia="Times New Roman" w:hAnsi="Times New Roman"/>
-                <w:b w:val="0"/>
-                <w:i w:val="0"/>
-                <w:smallCaps w:val="0"/>
-                <w:strike w:val="0"/>
-                <w:color w:val="000000"/>
-                <w:sz w:val="20"/>
-                <w:szCs w:val="20"/>
-                <w:u w:val="none"/>
-                <w:shd w:fill="auto" w:val="clear"/>
-                <w:vertAlign w:val="baseline"/>
-              </w:rPr>
+              <w:spacing w:after="120" w:lineRule="auto"/>
+              <w:rPr/>
             </w:pPr>
             <w:r>
               <w:rPr>
-                <w:rFonts w:ascii="Times New Roman" w:cs="Times New Roman" w:eastAsia="Times New Roman" w:hAnsi="Times New Roman"/>
-                <w:b w:val="0"/>
-                <w:i w:val="0"/>
-                <w:smallCaps w:val="0"/>
-                <w:strike w:val="0"/>
-                <w:color w:val="000000"/>
-                <w:sz w:val="20"/>
-                <w:szCs w:val="20"/>
-                <w:u w:val="none"/>
-                <w:shd w:fill="auto" w:val="clear"/>
-                <w:vertAlign w:val="baseline"/>
                 <w:rtl w:val="0"/>
               </w:rPr>
-              <w:t xml:space="preserve">&lt;dd/mmm/yy&gt;</w:t>
+              <w:t xml:space="preserve">&lt;13/04/2020&gt;</w:t>
             </w:r>
           </w:p>
         </w:tc>
@@ -531,50 +484,15 @@
           </w:tcPr>
           <w:p>
             <w:pPr>
-              <w:keepNext w:val="0"/>
               <w:keepLines w:val="1"/>
-              <w:widowControl w:val="0"/>
-              <w:pBdr>
-                <w:top w:space="0" w:sz="0" w:val="nil"/>
-                <w:left w:space="0" w:sz="0" w:val="nil"/>
-                <w:bottom w:space="0" w:sz="0" w:val="nil"/>
-                <w:right w:space="0" w:sz="0" w:val="nil"/>
-                <w:between w:space="0" w:sz="0" w:val="nil"/>
-              </w:pBdr>
-              <w:shd w:fill="auto" w:val="clear"/>
-              <w:spacing w:after="120" w:before="0" w:line="240" w:lineRule="auto"/>
-              <w:ind w:left="0" w:right="0" w:firstLine="0"/>
-              <w:jc w:val="left"/>
-              <w:rPr>
-                <w:rFonts w:ascii="Times New Roman" w:cs="Times New Roman" w:eastAsia="Times New Roman" w:hAnsi="Times New Roman"/>
-                <w:b w:val="0"/>
-                <w:i w:val="0"/>
-                <w:smallCaps w:val="0"/>
-                <w:strike w:val="0"/>
-                <w:color w:val="000000"/>
-                <w:sz w:val="20"/>
-                <w:szCs w:val="20"/>
-                <w:u w:val="none"/>
-                <w:shd w:fill="auto" w:val="clear"/>
-                <w:vertAlign w:val="baseline"/>
-              </w:rPr>
+              <w:spacing w:after="120" w:lineRule="auto"/>
+              <w:rPr/>
             </w:pPr>
             <w:r>
               <w:rPr>
-                <w:rFonts w:ascii="Times New Roman" w:cs="Times New Roman" w:eastAsia="Times New Roman" w:hAnsi="Times New Roman"/>
-                <w:b w:val="0"/>
-                <w:i w:val="0"/>
-                <w:smallCaps w:val="0"/>
-                <w:strike w:val="0"/>
-                <w:color w:val="000000"/>
-                <w:sz w:val="20"/>
-                <w:szCs w:val="20"/>
-                <w:u w:val="none"/>
-                <w:shd w:fill="auto" w:val="clear"/>
-                <w:vertAlign w:val="baseline"/>
                 <w:rtl w:val="0"/>
               </w:rPr>
-              <w:t xml:space="preserve">&lt;x.x&gt;</w:t>
+              <w:t xml:space="preserve">&lt;1.0&gt;</w:t>
             </w:r>
           </w:p>
         </w:tc>
@@ -587,50 +505,15 @@
           </w:tcPr>
           <w:p>
             <w:pPr>
-              <w:keepNext w:val="0"/>
               <w:keepLines w:val="1"/>
-              <w:widowControl w:val="0"/>
-              <w:pBdr>
-                <w:top w:space="0" w:sz="0" w:val="nil"/>
-                <w:left w:space="0" w:sz="0" w:val="nil"/>
-                <w:bottom w:space="0" w:sz="0" w:val="nil"/>
-                <w:right w:space="0" w:sz="0" w:val="nil"/>
-                <w:between w:space="0" w:sz="0" w:val="nil"/>
-              </w:pBdr>
-              <w:shd w:fill="auto" w:val="clear"/>
-              <w:spacing w:after="120" w:before="0" w:line="240" w:lineRule="auto"/>
-              <w:ind w:left="0" w:right="0" w:firstLine="0"/>
-              <w:jc w:val="left"/>
-              <w:rPr>
-                <w:rFonts w:ascii="Times New Roman" w:cs="Times New Roman" w:eastAsia="Times New Roman" w:hAnsi="Times New Roman"/>
-                <w:b w:val="0"/>
-                <w:i w:val="0"/>
-                <w:smallCaps w:val="0"/>
-                <w:strike w:val="0"/>
-                <w:color w:val="000000"/>
-                <w:sz w:val="20"/>
-                <w:szCs w:val="20"/>
-                <w:u w:val="none"/>
-                <w:shd w:fill="auto" w:val="clear"/>
-                <w:vertAlign w:val="baseline"/>
-              </w:rPr>
+              <w:spacing w:after="120" w:lineRule="auto"/>
+              <w:rPr/>
             </w:pPr>
             <w:r>
               <w:rPr>
-                <w:rFonts w:ascii="Times New Roman" w:cs="Times New Roman" w:eastAsia="Times New Roman" w:hAnsi="Times New Roman"/>
-                <w:b w:val="0"/>
-                <w:i w:val="0"/>
-                <w:smallCaps w:val="0"/>
-                <w:strike w:val="0"/>
-                <w:color w:val="000000"/>
-                <w:sz w:val="20"/>
-                <w:szCs w:val="20"/>
-                <w:u w:val="none"/>
-                <w:shd w:fill="auto" w:val="clear"/>
-                <w:vertAlign w:val="baseline"/>
                 <w:rtl w:val="0"/>
               </w:rPr>
-              <w:t xml:space="preserve">&lt;details&gt;</w:t>
+              <w:t xml:space="preserve">&lt;Creación&gt;</w:t>
             </w:r>
           </w:p>
         </w:tc>
@@ -643,50 +526,15 @@
           </w:tcPr>
           <w:p>
             <w:pPr>
-              <w:keepNext w:val="0"/>
               <w:keepLines w:val="1"/>
-              <w:widowControl w:val="0"/>
-              <w:pBdr>
-                <w:top w:space="0" w:sz="0" w:val="nil"/>
-                <w:left w:space="0" w:sz="0" w:val="nil"/>
-                <w:bottom w:space="0" w:sz="0" w:val="nil"/>
-                <w:right w:space="0" w:sz="0" w:val="nil"/>
-                <w:between w:space="0" w:sz="0" w:val="nil"/>
-              </w:pBdr>
-              <w:shd w:fill="auto" w:val="clear"/>
-              <w:spacing w:after="120" w:before="0" w:line="240" w:lineRule="auto"/>
-              <w:ind w:left="0" w:right="0" w:firstLine="0"/>
-              <w:jc w:val="left"/>
-              <w:rPr>
-                <w:rFonts w:ascii="Times New Roman" w:cs="Times New Roman" w:eastAsia="Times New Roman" w:hAnsi="Times New Roman"/>
-                <w:b w:val="0"/>
-                <w:i w:val="0"/>
-                <w:smallCaps w:val="0"/>
-                <w:strike w:val="0"/>
-                <w:color w:val="000000"/>
-                <w:sz w:val="20"/>
-                <w:szCs w:val="20"/>
-                <w:u w:val="none"/>
-                <w:shd w:fill="auto" w:val="clear"/>
-                <w:vertAlign w:val="baseline"/>
-              </w:rPr>
+              <w:spacing w:after="120" w:lineRule="auto"/>
+              <w:rPr/>
             </w:pPr>
             <w:r>
               <w:rPr>
-                <w:rFonts w:ascii="Times New Roman" w:cs="Times New Roman" w:eastAsia="Times New Roman" w:hAnsi="Times New Roman"/>
-                <w:b w:val="0"/>
-                <w:i w:val="0"/>
-                <w:smallCaps w:val="0"/>
-                <w:strike w:val="0"/>
-                <w:color w:val="000000"/>
-                <w:sz w:val="20"/>
-                <w:szCs w:val="20"/>
-                <w:u w:val="none"/>
-                <w:shd w:fill="auto" w:val="clear"/>
-                <w:vertAlign w:val="baseline"/>
                 <w:rtl w:val="0"/>
               </w:rPr>
-              <w:t xml:space="preserve">&lt;name&gt;</w:t>
+              <w:t xml:space="preserve">Todos.</w:t>
             </w:r>
           </w:p>
         </w:tc>
@@ -701,44 +549,15 @@
           </w:tcPr>
           <w:p>
             <w:pPr>
-              <w:keepNext w:val="0"/>
               <w:keepLines w:val="1"/>
-              <w:widowControl w:val="0"/>
-              <w:pBdr>
-                <w:top w:space="0" w:sz="0" w:val="nil"/>
-                <w:left w:space="0" w:sz="0" w:val="nil"/>
-                <w:bottom w:space="0" w:sz="0" w:val="nil"/>
-                <w:right w:space="0" w:sz="0" w:val="nil"/>
-                <w:between w:space="0" w:sz="0" w:val="nil"/>
-              </w:pBdr>
-              <w:shd w:fill="auto" w:val="clear"/>
-              <w:spacing w:after="120" w:before="0" w:line="240" w:lineRule="auto"/>
-              <w:ind w:left="0" w:right="0" w:firstLine="0"/>
-              <w:jc w:val="left"/>
-              <w:rPr>
-                <w:rFonts w:ascii="Times New Roman" w:cs="Times New Roman" w:eastAsia="Times New Roman" w:hAnsi="Times New Roman"/>
-                <w:b w:val="0"/>
-                <w:i w:val="0"/>
-                <w:smallCaps w:val="0"/>
-                <w:strike w:val="0"/>
-                <w:color w:val="000000"/>
-                <w:sz w:val="20"/>
-                <w:szCs w:val="20"/>
-                <w:u w:val="none"/>
-                <w:shd w:fill="auto" w:val="clear"/>
-                <w:vertAlign w:val="baseline"/>
-              </w:rPr>
+              <w:spacing w:after="120" w:lineRule="auto"/>
+              <w:rPr/>
             </w:pPr>
             <w:r>
               <w:rPr>
                 <w:rtl w:val="0"/>
               </w:rPr>
               <w:t xml:space="preserve">&lt;20/05/2020&gt;</w:t>
-            </w:r>
-            <w:r>
-              <w:rPr>
-                <w:rtl w:val="0"/>
-              </w:rPr>
             </w:r>
           </w:p>
         </w:tc>
@@ -751,44 +570,15 @@
           </w:tcPr>
           <w:p>
             <w:pPr>
-              <w:keepNext w:val="0"/>
               <w:keepLines w:val="1"/>
-              <w:widowControl w:val="0"/>
-              <w:pBdr>
-                <w:top w:space="0" w:sz="0" w:val="nil"/>
-                <w:left w:space="0" w:sz="0" w:val="nil"/>
-                <w:bottom w:space="0" w:sz="0" w:val="nil"/>
-                <w:right w:space="0" w:sz="0" w:val="nil"/>
-                <w:between w:space="0" w:sz="0" w:val="nil"/>
-              </w:pBdr>
-              <w:shd w:fill="auto" w:val="clear"/>
-              <w:spacing w:after="120" w:before="0" w:line="240" w:lineRule="auto"/>
-              <w:ind w:left="0" w:right="0" w:firstLine="0"/>
-              <w:jc w:val="left"/>
-              <w:rPr>
-                <w:rFonts w:ascii="Times New Roman" w:cs="Times New Roman" w:eastAsia="Times New Roman" w:hAnsi="Times New Roman"/>
-                <w:b w:val="0"/>
-                <w:i w:val="0"/>
-                <w:smallCaps w:val="0"/>
-                <w:strike w:val="0"/>
-                <w:color w:val="000000"/>
-                <w:sz w:val="20"/>
-                <w:szCs w:val="20"/>
-                <w:u w:val="none"/>
-                <w:shd w:fill="auto" w:val="clear"/>
-                <w:vertAlign w:val="baseline"/>
-              </w:rPr>
+              <w:spacing w:after="120" w:lineRule="auto"/>
+              <w:rPr/>
             </w:pPr>
             <w:r>
               <w:rPr>
                 <w:rtl w:val="0"/>
               </w:rPr>
-              <w:t xml:space="preserve">&lt;1.0&gt;</w:t>
-            </w:r>
-            <w:r>
-              <w:rPr>
-                <w:rtl w:val="0"/>
-              </w:rPr>
+              <w:t xml:space="preserve">&lt;1.1&gt;</w:t>
             </w:r>
           </w:p>
         </w:tc>
@@ -801,44 +591,15 @@
           </w:tcPr>
           <w:p>
             <w:pPr>
-              <w:keepNext w:val="0"/>
               <w:keepLines w:val="1"/>
-              <w:widowControl w:val="0"/>
-              <w:pBdr>
-                <w:top w:space="0" w:sz="0" w:val="nil"/>
-                <w:left w:space="0" w:sz="0" w:val="nil"/>
-                <w:bottom w:space="0" w:sz="0" w:val="nil"/>
-                <w:right w:space="0" w:sz="0" w:val="nil"/>
-                <w:between w:space="0" w:sz="0" w:val="nil"/>
-              </w:pBdr>
-              <w:shd w:fill="auto" w:val="clear"/>
-              <w:spacing w:after="120" w:before="0" w:line="240" w:lineRule="auto"/>
-              <w:ind w:left="0" w:right="0" w:firstLine="0"/>
-              <w:jc w:val="left"/>
-              <w:rPr>
-                <w:rFonts w:ascii="Times New Roman" w:cs="Times New Roman" w:eastAsia="Times New Roman" w:hAnsi="Times New Roman"/>
-                <w:b w:val="0"/>
-                <w:i w:val="0"/>
-                <w:smallCaps w:val="0"/>
-                <w:strike w:val="0"/>
-                <w:color w:val="000000"/>
-                <w:sz w:val="20"/>
-                <w:szCs w:val="20"/>
-                <w:u w:val="none"/>
-                <w:shd w:fill="auto" w:val="clear"/>
-                <w:vertAlign w:val="baseline"/>
-              </w:rPr>
+              <w:spacing w:after="120" w:lineRule="auto"/>
+              <w:rPr/>
             </w:pPr>
             <w:r>
               <w:rPr>
                 <w:rtl w:val="0"/>
               </w:rPr>
-              <w:t xml:space="preserve">&lt;Correción&gt;</w:t>
-            </w:r>
-            <w:r>
-              <w:rPr>
-                <w:rtl w:val="0"/>
-              </w:rPr>
+              <w:t xml:space="preserve">&lt;Corrección de viejo proyecto&gt;</w:t>
             </w:r>
           </w:p>
         </w:tc>
@@ -851,44 +612,15 @@
           </w:tcPr>
           <w:p>
             <w:pPr>
-              <w:keepNext w:val="0"/>
               <w:keepLines w:val="1"/>
-              <w:widowControl w:val="0"/>
-              <w:pBdr>
-                <w:top w:space="0" w:sz="0" w:val="nil"/>
-                <w:left w:space="0" w:sz="0" w:val="nil"/>
-                <w:bottom w:space="0" w:sz="0" w:val="nil"/>
-                <w:right w:space="0" w:sz="0" w:val="nil"/>
-                <w:between w:space="0" w:sz="0" w:val="nil"/>
-              </w:pBdr>
-              <w:shd w:fill="auto" w:val="clear"/>
-              <w:spacing w:after="120" w:before="0" w:line="240" w:lineRule="auto"/>
-              <w:ind w:left="0" w:right="0" w:firstLine="0"/>
-              <w:jc w:val="left"/>
-              <w:rPr>
-                <w:rFonts w:ascii="Times New Roman" w:cs="Times New Roman" w:eastAsia="Times New Roman" w:hAnsi="Times New Roman"/>
-                <w:b w:val="0"/>
-                <w:i w:val="0"/>
-                <w:smallCaps w:val="0"/>
-                <w:strike w:val="0"/>
-                <w:color w:val="000000"/>
-                <w:sz w:val="20"/>
-                <w:szCs w:val="20"/>
-                <w:u w:val="none"/>
-                <w:shd w:fill="auto" w:val="clear"/>
-                <w:vertAlign w:val="baseline"/>
-              </w:rPr>
+              <w:spacing w:after="120" w:lineRule="auto"/>
+              <w:rPr/>
             </w:pPr>
             <w:r>
               <w:rPr>
                 <w:rtl w:val="0"/>
               </w:rPr>
               <w:t xml:space="preserve">Todos.</w:t>
-            </w:r>
-            <w:r>
-              <w:rPr>
-                <w:rtl w:val="0"/>
-              </w:rPr>
             </w:r>
           </w:p>
         </w:tc>
@@ -903,38 +635,15 @@
           </w:tcPr>
           <w:p>
             <w:pPr>
-              <w:keepNext w:val="0"/>
               <w:keepLines w:val="1"/>
-              <w:widowControl w:val="0"/>
-              <w:pBdr>
-                <w:top w:space="0" w:sz="0" w:val="nil"/>
-                <w:left w:space="0" w:sz="0" w:val="nil"/>
-                <w:bottom w:space="0" w:sz="0" w:val="nil"/>
-                <w:right w:space="0" w:sz="0" w:val="nil"/>
-                <w:between w:space="0" w:sz="0" w:val="nil"/>
-              </w:pBdr>
-              <w:shd w:fill="auto" w:val="clear"/>
-              <w:spacing w:after="120" w:before="0" w:line="240" w:lineRule="auto"/>
-              <w:ind w:left="0" w:right="0" w:firstLine="0"/>
-              <w:jc w:val="left"/>
-              <w:rPr>
-                <w:rFonts w:ascii="Times New Roman" w:cs="Times New Roman" w:eastAsia="Times New Roman" w:hAnsi="Times New Roman"/>
-                <w:b w:val="0"/>
-                <w:i w:val="0"/>
-                <w:smallCaps w:val="0"/>
-                <w:strike w:val="0"/>
-                <w:color w:val="000000"/>
-                <w:sz w:val="20"/>
-                <w:szCs w:val="20"/>
-                <w:u w:val="none"/>
-                <w:shd w:fill="auto" w:val="clear"/>
-                <w:vertAlign w:val="baseline"/>
-              </w:rPr>
+              <w:spacing w:after="120" w:lineRule="auto"/>
+              <w:rPr/>
             </w:pPr>
             <w:r>
               <w:rPr>
                 <w:rtl w:val="0"/>
               </w:rPr>
+              <w:t xml:space="preserve">&lt;29/05/2020&gt;</w:t>
             </w:r>
           </w:p>
         </w:tc>
@@ -947,38 +656,15 @@
           </w:tcPr>
           <w:p>
             <w:pPr>
-              <w:keepNext w:val="0"/>
               <w:keepLines w:val="1"/>
-              <w:widowControl w:val="0"/>
-              <w:pBdr>
-                <w:top w:space="0" w:sz="0" w:val="nil"/>
-                <w:left w:space="0" w:sz="0" w:val="nil"/>
-                <w:bottom w:space="0" w:sz="0" w:val="nil"/>
-                <w:right w:space="0" w:sz="0" w:val="nil"/>
-                <w:between w:space="0" w:sz="0" w:val="nil"/>
-              </w:pBdr>
-              <w:shd w:fill="auto" w:val="clear"/>
-              <w:spacing w:after="120" w:before="0" w:line="240" w:lineRule="auto"/>
-              <w:ind w:left="0" w:right="0" w:firstLine="0"/>
-              <w:jc w:val="left"/>
-              <w:rPr>
-                <w:rFonts w:ascii="Times New Roman" w:cs="Times New Roman" w:eastAsia="Times New Roman" w:hAnsi="Times New Roman"/>
-                <w:b w:val="0"/>
-                <w:i w:val="0"/>
-                <w:smallCaps w:val="0"/>
-                <w:strike w:val="0"/>
-                <w:color w:val="000000"/>
-                <w:sz w:val="20"/>
-                <w:szCs w:val="20"/>
-                <w:u w:val="none"/>
-                <w:shd w:fill="auto" w:val="clear"/>
-                <w:vertAlign w:val="baseline"/>
-              </w:rPr>
+              <w:spacing w:after="120" w:lineRule="auto"/>
+              <w:rPr/>
             </w:pPr>
             <w:r>
               <w:rPr>
                 <w:rtl w:val="0"/>
               </w:rPr>
+              <w:t xml:space="preserve">&lt;1.2&gt;</w:t>
             </w:r>
           </w:p>
         </w:tc>
@@ -991,38 +677,15 @@
           </w:tcPr>
           <w:p>
             <w:pPr>
-              <w:keepNext w:val="0"/>
               <w:keepLines w:val="1"/>
-              <w:widowControl w:val="0"/>
-              <w:pBdr>
-                <w:top w:space="0" w:sz="0" w:val="nil"/>
-                <w:left w:space="0" w:sz="0" w:val="nil"/>
-                <w:bottom w:space="0" w:sz="0" w:val="nil"/>
-                <w:right w:space="0" w:sz="0" w:val="nil"/>
-                <w:between w:space="0" w:sz="0" w:val="nil"/>
-              </w:pBdr>
-              <w:shd w:fill="auto" w:val="clear"/>
-              <w:spacing w:after="120" w:before="0" w:line="240" w:lineRule="auto"/>
-              <w:ind w:left="0" w:right="0" w:firstLine="0"/>
-              <w:jc w:val="left"/>
-              <w:rPr>
-                <w:rFonts w:ascii="Times New Roman" w:cs="Times New Roman" w:eastAsia="Times New Roman" w:hAnsi="Times New Roman"/>
-                <w:b w:val="0"/>
-                <w:i w:val="0"/>
-                <w:smallCaps w:val="0"/>
-                <w:strike w:val="0"/>
-                <w:color w:val="000000"/>
-                <w:sz w:val="20"/>
-                <w:szCs w:val="20"/>
-                <w:u w:val="none"/>
-                <w:shd w:fill="auto" w:val="clear"/>
-                <w:vertAlign w:val="baseline"/>
-              </w:rPr>
+              <w:spacing w:after="120" w:lineRule="auto"/>
+              <w:rPr/>
             </w:pPr>
             <w:r>
               <w:rPr>
                 <w:rtl w:val="0"/>
               </w:rPr>
+              <w:t xml:space="preserve">&lt;Corrección de nuevo proyecto&gt;</w:t>
             </w:r>
           </w:p>
         </w:tc>
@@ -1035,216 +698,15 @@
           </w:tcPr>
           <w:p>
             <w:pPr>
-              <w:keepNext w:val="0"/>
               <w:keepLines w:val="1"/>
-              <w:widowControl w:val="0"/>
-              <w:pBdr>
-                <w:top w:space="0" w:sz="0" w:val="nil"/>
-                <w:left w:space="0" w:sz="0" w:val="nil"/>
-                <w:bottom w:space="0" w:sz="0" w:val="nil"/>
-                <w:right w:space="0" w:sz="0" w:val="nil"/>
-                <w:between w:space="0" w:sz="0" w:val="nil"/>
-              </w:pBdr>
-              <w:shd w:fill="auto" w:val="clear"/>
-              <w:spacing w:after="120" w:before="0" w:line="240" w:lineRule="auto"/>
-              <w:ind w:left="0" w:right="0" w:firstLine="0"/>
-              <w:jc w:val="left"/>
-              <w:rPr>
-                <w:rFonts w:ascii="Times New Roman" w:cs="Times New Roman" w:eastAsia="Times New Roman" w:hAnsi="Times New Roman"/>
-                <w:b w:val="0"/>
-                <w:i w:val="0"/>
-                <w:smallCaps w:val="0"/>
-                <w:strike w:val="0"/>
-                <w:color w:val="000000"/>
-                <w:sz w:val="20"/>
-                <w:szCs w:val="20"/>
-                <w:u w:val="none"/>
-                <w:shd w:fill="auto" w:val="clear"/>
-                <w:vertAlign w:val="baseline"/>
-              </w:rPr>
+              <w:spacing w:after="120" w:lineRule="auto"/>
+              <w:rPr/>
             </w:pPr>
             <w:r>
               <w:rPr>
                 <w:rtl w:val="0"/>
               </w:rPr>
-            </w:r>
-          </w:p>
-        </w:tc>
-      </w:tr>
-      <w:tr>
-        <w:tc>
-          <w:tcPr>
-            <w:tcMar>
-              <w:top w:w="0.0" w:type="dxa"/>
-              <w:bottom w:w="0.0" w:type="dxa"/>
-            </w:tcMar>
-          </w:tcPr>
-          <w:p>
-            <w:pPr>
-              <w:keepNext w:val="0"/>
-              <w:keepLines w:val="1"/>
-              <w:widowControl w:val="0"/>
-              <w:pBdr>
-                <w:top w:space="0" w:sz="0" w:val="nil"/>
-                <w:left w:space="0" w:sz="0" w:val="nil"/>
-                <w:bottom w:space="0" w:sz="0" w:val="nil"/>
-                <w:right w:space="0" w:sz="0" w:val="nil"/>
-                <w:between w:space="0" w:sz="0" w:val="nil"/>
-              </w:pBdr>
-              <w:shd w:fill="auto" w:val="clear"/>
-              <w:spacing w:after="120" w:before="0" w:line="240" w:lineRule="auto"/>
-              <w:ind w:left="0" w:right="0" w:firstLine="0"/>
-              <w:jc w:val="left"/>
-              <w:rPr>
-                <w:rFonts w:ascii="Times New Roman" w:cs="Times New Roman" w:eastAsia="Times New Roman" w:hAnsi="Times New Roman"/>
-                <w:b w:val="0"/>
-                <w:i w:val="0"/>
-                <w:smallCaps w:val="0"/>
-                <w:strike w:val="0"/>
-                <w:color w:val="000000"/>
-                <w:sz w:val="20"/>
-                <w:szCs w:val="20"/>
-                <w:u w:val="none"/>
-                <w:shd w:fill="auto" w:val="clear"/>
-                <w:vertAlign w:val="baseline"/>
-              </w:rPr>
-            </w:pPr>
-            <w:r>
-              <w:rPr>
-                <w:rtl w:val="0"/>
-              </w:rPr>
-            </w:r>
-          </w:p>
-        </w:tc>
-        <w:tc>
-          <w:tcPr>
-            <w:tcMar>
-              <w:top w:w="0.0" w:type="dxa"/>
-              <w:bottom w:w="0.0" w:type="dxa"/>
-            </w:tcMar>
-          </w:tcPr>
-          <w:p>
-            <w:pPr>
-              <w:keepNext w:val="0"/>
-              <w:keepLines w:val="1"/>
-              <w:widowControl w:val="0"/>
-              <w:pBdr>
-                <w:top w:space="0" w:sz="0" w:val="nil"/>
-                <w:left w:space="0" w:sz="0" w:val="nil"/>
-                <w:bottom w:space="0" w:sz="0" w:val="nil"/>
-                <w:right w:space="0" w:sz="0" w:val="nil"/>
-                <w:between w:space="0" w:sz="0" w:val="nil"/>
-              </w:pBdr>
-              <w:shd w:fill="auto" w:val="clear"/>
-              <w:spacing w:after="120" w:before="0" w:line="240" w:lineRule="auto"/>
-              <w:ind w:left="0" w:right="0" w:firstLine="0"/>
-              <w:jc w:val="left"/>
-              <w:rPr>
-                <w:rFonts w:ascii="Times New Roman" w:cs="Times New Roman" w:eastAsia="Times New Roman" w:hAnsi="Times New Roman"/>
-                <w:b w:val="0"/>
-                <w:i w:val="0"/>
-                <w:smallCaps w:val="0"/>
-                <w:strike w:val="0"/>
-                <w:color w:val="000000"/>
-                <w:sz w:val="20"/>
-                <w:szCs w:val="20"/>
-                <w:u w:val="none"/>
-                <w:shd w:fill="auto" w:val="clear"/>
-                <w:vertAlign w:val="baseline"/>
-              </w:rPr>
-            </w:pPr>
-            <w:r>
-              <w:rPr>
-                <w:rtl w:val="0"/>
-              </w:rPr>
-            </w:r>
-          </w:p>
-        </w:tc>
-        <w:tc>
-          <w:tcPr>
-            <w:tcMar>
-              <w:top w:w="0.0" w:type="dxa"/>
-              <w:bottom w:w="0.0" w:type="dxa"/>
-            </w:tcMar>
-          </w:tcPr>
-          <w:p>
-            <w:pPr>
-              <w:keepNext w:val="0"/>
-              <w:keepLines w:val="1"/>
-              <w:widowControl w:val="0"/>
-              <w:pBdr>
-                <w:top w:space="0" w:sz="0" w:val="nil"/>
-                <w:left w:space="0" w:sz="0" w:val="nil"/>
-                <w:bottom w:space="0" w:sz="0" w:val="nil"/>
-                <w:right w:space="0" w:sz="0" w:val="nil"/>
-                <w:between w:space="0" w:sz="0" w:val="nil"/>
-              </w:pBdr>
-              <w:shd w:fill="auto" w:val="clear"/>
-              <w:spacing w:after="120" w:before="0" w:line="240" w:lineRule="auto"/>
-              <w:ind w:left="0" w:right="0" w:firstLine="0"/>
-              <w:jc w:val="left"/>
-              <w:rPr>
-                <w:rFonts w:ascii="Times New Roman" w:cs="Times New Roman" w:eastAsia="Times New Roman" w:hAnsi="Times New Roman"/>
-                <w:b w:val="0"/>
-                <w:i w:val="0"/>
-                <w:smallCaps w:val="0"/>
-                <w:strike w:val="0"/>
-                <w:color w:val="000000"/>
-                <w:sz w:val="20"/>
-                <w:szCs w:val="20"/>
-                <w:u w:val="none"/>
-                <w:shd w:fill="auto" w:val="clear"/>
-                <w:vertAlign w:val="baseline"/>
-              </w:rPr>
-            </w:pPr>
-            <w:r>
-              <w:rPr>
-                <w:rtl w:val="0"/>
-              </w:rPr>
-            </w:r>
-          </w:p>
-        </w:tc>
-        <w:tc>
-          <w:tcPr>
-            <w:tcMar>
-              <w:top w:w="0.0" w:type="dxa"/>
-              <w:bottom w:w="0.0" w:type="dxa"/>
-            </w:tcMar>
-          </w:tcPr>
-          <w:p>
-            <w:pPr>
-              <w:keepNext w:val="0"/>
-              <w:keepLines w:val="1"/>
-              <w:widowControl w:val="0"/>
-              <w:pBdr>
-                <w:top w:space="0" w:sz="0" w:val="nil"/>
-                <w:left w:space="0" w:sz="0" w:val="nil"/>
-                <w:bottom w:space="0" w:sz="0" w:val="nil"/>
-                <w:right w:space="0" w:sz="0" w:val="nil"/>
-                <w:between w:space="0" w:sz="0" w:val="nil"/>
-              </w:pBdr>
-              <w:shd w:fill="auto" w:val="clear"/>
-              <w:spacing w:after="120" w:before="0" w:line="240" w:lineRule="auto"/>
-              <w:ind w:left="0" w:right="0" w:firstLine="0"/>
-              <w:jc w:val="left"/>
-              <w:rPr>
-                <w:rFonts w:ascii="Times New Roman" w:cs="Times New Roman" w:eastAsia="Times New Roman" w:hAnsi="Times New Roman"/>
-                <w:b w:val="0"/>
-                <w:i w:val="0"/>
-                <w:smallCaps w:val="0"/>
-                <w:strike w:val="0"/>
-                <w:color w:val="000000"/>
-                <w:sz w:val="20"/>
-                <w:szCs w:val="20"/>
-                <w:u w:val="none"/>
-                <w:shd w:fill="auto" w:val="clear"/>
-                <w:vertAlign w:val="baseline"/>
-              </w:rPr>
-            </w:pPr>
-            <w:r>
-              <w:rPr>
-                <w:rtl w:val="0"/>
-              </w:rPr>
+              <w:t xml:space="preserve">Felipe Pinilla, Carlos Romero, Fernando Bustos.</w:t>
             </w:r>
           </w:p>
         </w:tc>
@@ -1254,6 +716,19 @@
       <w:pPr>
         <w:rPr/>
       </w:pPr>
+      <w:r>
+        <w:rPr>
+          <w:rtl w:val="0"/>
+        </w:rPr>
+      </w:r>
+    </w:p>
+    <w:p>
+      <w:pPr>
+        <w:pStyle w:val="Title"/>
+        <w:rPr/>
+      </w:pPr>
+      <w:bookmarkStart w:colFirst="0" w:colLast="0" w:name="_yawotv18hut6" w:id="0"/>
+      <w:bookmarkEnd w:id="0"/>
       <w:r>
         <w:rPr>
           <w:rtl w:val="0"/>
@@ -2297,8 +1772,8 @@
         <w:jc w:val="right"/>
         <w:rPr/>
       </w:pPr>
-      <w:bookmarkStart w:colFirst="0" w:colLast="0" w:name="_gjdgxs" w:id="0"/>
-      <w:bookmarkEnd w:id="0"/>
+      <w:bookmarkStart w:colFirst="0" w:colLast="0" w:name="_gjdgxs" w:id="1"/>
+      <w:bookmarkEnd w:id="1"/>
       <w:r>
         <w:fldChar w:fldCharType="end"/>
       </w:r>
@@ -2309,7 +1784,7 @@
         <w:rPr>
           <w:rtl w:val="0"/>
         </w:rPr>
-        <w:t xml:space="preserve">Use-Case Specification: Subir Documentos   (Estudiante)</w:t>
+        <w:t xml:space="preserve">Use-Case Specification: Subir archivo proyecto de título.   (Estudiante)</w:t>
       </w:r>
     </w:p>
     <w:p>
@@ -2358,8 +1833,8 @@
         <w:ind w:left="0" w:firstLine="0"/>
         <w:rPr/>
       </w:pPr>
-      <w:bookmarkStart w:colFirst="0" w:colLast="0" w:name="_30j0zll" w:id="1"/>
-      <w:bookmarkEnd w:id="1"/>
+      <w:bookmarkStart w:colFirst="0" w:colLast="0" w:name="_30j0zll" w:id="2"/>
+      <w:bookmarkEnd w:id="2"/>
       <w:r>
         <w:rPr>
           <w:rtl w:val="0"/>
@@ -2392,7 +1867,7 @@
           <w:i w:val="1"/>
           <w:rtl w:val="0"/>
         </w:rPr>
-        <w:t xml:space="preserve">Revisar la interacción entre el sistema y el estudiante al momento de subir los documentos de su tesis a la aplicación.</w:t>
+        <w:t xml:space="preserve">Revisar la interacción entre el sistema y el estudiante al momento de subir sus versiones del proyecto de título a la aplicación web.</w:t>
       </w:r>
     </w:p>
     <w:p>
@@ -2432,8 +1907,8 @@
         <w:ind w:left="0" w:firstLine="0"/>
         <w:rPr/>
       </w:pPr>
-      <w:bookmarkStart w:colFirst="0" w:colLast="0" w:name="_1fob9te" w:id="2"/>
-      <w:bookmarkEnd w:id="2"/>
+      <w:bookmarkStart w:colFirst="0" w:colLast="0" w:name="_1fob9te" w:id="3"/>
+      <w:bookmarkEnd w:id="3"/>
       <w:r>
         <w:rPr>
           <w:rtl w:val="0"/>
@@ -3014,7 +2489,7 @@
                 <w:i w:val="1"/>
                 <w:rtl w:val="0"/>
               </w:rPr>
-              <w:t xml:space="preserve">Sube sus documentos de tesis a la plataforma.</w:t>
+              <w:t xml:space="preserve">Sube el archivo de proyecto de título.</w:t>
             </w:r>
           </w:p>
         </w:tc>
@@ -3139,7 +2614,7 @@
                 <w:i w:val="1"/>
                 <w:rtl w:val="0"/>
               </w:rPr>
-              <w:t xml:space="preserve">Documentos subidos correctamente.</w:t>
+              <w:t xml:space="preserve">Verifica que el proyecto de título se subió correctamente.</w:t>
             </w:r>
           </w:p>
         </w:tc>
@@ -3207,13 +2682,18 @@
         <w:ind w:left="0" w:firstLine="0"/>
         <w:rPr/>
       </w:pPr>
-      <w:bookmarkStart w:colFirst="0" w:colLast="0" w:name="_3znysh7" w:id="3"/>
-      <w:bookmarkEnd w:id="3"/>
+      <w:bookmarkStart w:colFirst="0" w:colLast="0" w:name="_3znysh7" w:id="4"/>
+      <w:bookmarkEnd w:id="4"/>
       <w:r>
         <w:rPr>
           <w:rtl w:val="0"/>
         </w:rPr>
         <w:t xml:space="preserve">Alternative Flows</w:t>
+      </w:r>
+      <w:r>
+        <w:rPr>
+          <w:rtl w:val="0"/>
+        </w:rPr>
       </w:r>
     </w:p>
     <w:p>
@@ -3241,856 +2721,12 @@
           <w:i w:val="1"/>
           <w:rtl w:val="0"/>
         </w:rPr>
-        <w:t xml:space="preserve"> 3.1.  El estudiante no está registrado.</w:t>
-      </w:r>
-    </w:p>
-    <w:p>
-      <w:pPr>
-        <w:keepNext w:val="0"/>
-        <w:keepLines w:val="0"/>
-        <w:widowControl w:val="0"/>
-        <w:pBdr>
-          <w:top w:space="0" w:sz="0" w:val="nil"/>
-          <w:left w:space="0" w:sz="0" w:val="nil"/>
-          <w:bottom w:space="0" w:sz="0" w:val="nil"/>
-          <w:right w:space="0" w:sz="0" w:val="nil"/>
-          <w:between w:space="0" w:sz="0" w:val="nil"/>
-        </w:pBdr>
-        <w:shd w:fill="auto" w:val="clear"/>
-        <w:spacing w:after="120" w:before="0" w:line="240" w:lineRule="auto"/>
-        <w:ind w:left="0" w:right="0" w:firstLine="0"/>
-        <w:jc w:val="left"/>
-        <w:rPr>
-          <w:i w:val="1"/>
-        </w:rPr>
-      </w:pPr>
-      <w:r>
-        <w:rPr>
-          <w:rtl w:val="0"/>
-        </w:rPr>
+        <w:t xml:space="preserve">3.1  El estudiante olvidó la contraseña.</w:t>
       </w:r>
     </w:p>
     <w:tbl>
       <w:tblPr>
         <w:tblStyle w:val="Table3"/>
-        <w:tblW w:w="8655.0" w:type="dxa"/>
-        <w:jc w:val="left"/>
-        <w:tblInd w:w="805.0" w:type="dxa"/>
-        <w:tblBorders>
-          <w:top w:color="000000" w:space="0" w:sz="8" w:val="single"/>
-          <w:left w:color="000000" w:space="0" w:sz="8" w:val="single"/>
-          <w:bottom w:color="000000" w:space="0" w:sz="8" w:val="single"/>
-          <w:right w:color="000000" w:space="0" w:sz="8" w:val="single"/>
-          <w:insideH w:color="000000" w:space="0" w:sz="8" w:val="single"/>
-          <w:insideV w:color="000000" w:space="0" w:sz="8" w:val="single"/>
-        </w:tblBorders>
-        <w:tblLayout w:type="fixed"/>
-        <w:tblLook w:val="0600"/>
-      </w:tblPr>
-      <w:tblGrid>
-        <w:gridCol w:w="975"/>
-        <w:gridCol w:w="1875"/>
-        <w:gridCol w:w="5805"/>
-        <w:tblGridChange w:id="0">
-          <w:tblGrid>
-            <w:gridCol w:w="975"/>
-            <w:gridCol w:w="1875"/>
-            <w:gridCol w:w="5805"/>
-          </w:tblGrid>
-        </w:tblGridChange>
-      </w:tblGrid>
-      <w:tr>
-        <w:tc>
-          <w:tcPr>
-            <w:shd w:fill="auto" w:val="clear"/>
-            <w:tcMar>
-              <w:top w:w="100.0" w:type="dxa"/>
-              <w:left w:w="100.0" w:type="dxa"/>
-              <w:bottom w:w="100.0" w:type="dxa"/>
-              <w:right w:w="100.0" w:type="dxa"/>
-            </w:tcMar>
-            <w:vAlign w:val="top"/>
-          </w:tcPr>
-          <w:p>
-            <w:pPr>
-              <w:keepNext w:val="0"/>
-              <w:keepLines w:val="0"/>
-              <w:widowControl w:val="0"/>
-              <w:pBdr>
-                <w:top w:space="0" w:sz="0" w:val="nil"/>
-                <w:left w:space="0" w:sz="0" w:val="nil"/>
-                <w:bottom w:space="0" w:sz="0" w:val="nil"/>
-                <w:right w:space="0" w:sz="0" w:val="nil"/>
-                <w:between w:space="0" w:sz="0" w:val="nil"/>
-              </w:pBdr>
-              <w:shd w:fill="auto" w:val="clear"/>
-              <w:spacing w:after="0" w:before="0" w:line="240" w:lineRule="auto"/>
-              <w:ind w:left="0" w:right="0" w:firstLine="0"/>
-              <w:jc w:val="left"/>
-              <w:rPr>
-                <w:i w:val="1"/>
-              </w:rPr>
-            </w:pPr>
-            <w:r>
-              <w:rPr>
-                <w:i w:val="1"/>
-                <w:rtl w:val="0"/>
-              </w:rPr>
-              <w:t xml:space="preserve">Paso</w:t>
-            </w:r>
-          </w:p>
-        </w:tc>
-        <w:tc>
-          <w:tcPr>
-            <w:shd w:fill="auto" w:val="clear"/>
-            <w:tcMar>
-              <w:top w:w="100.0" w:type="dxa"/>
-              <w:left w:w="100.0" w:type="dxa"/>
-              <w:bottom w:w="100.0" w:type="dxa"/>
-              <w:right w:w="100.0" w:type="dxa"/>
-            </w:tcMar>
-            <w:vAlign w:val="top"/>
-          </w:tcPr>
-          <w:p>
-            <w:pPr>
-              <w:keepNext w:val="0"/>
-              <w:keepLines w:val="0"/>
-              <w:widowControl w:val="0"/>
-              <w:pBdr>
-                <w:top w:space="0" w:sz="0" w:val="nil"/>
-                <w:left w:space="0" w:sz="0" w:val="nil"/>
-                <w:bottom w:space="0" w:sz="0" w:val="nil"/>
-                <w:right w:space="0" w:sz="0" w:val="nil"/>
-                <w:between w:space="0" w:sz="0" w:val="nil"/>
-              </w:pBdr>
-              <w:shd w:fill="auto" w:val="clear"/>
-              <w:spacing w:after="0" w:before="0" w:line="240" w:lineRule="auto"/>
-              <w:ind w:left="0" w:right="0" w:firstLine="0"/>
-              <w:jc w:val="left"/>
-              <w:rPr>
-                <w:i w:val="1"/>
-              </w:rPr>
-            </w:pPr>
-            <w:r>
-              <w:rPr>
-                <w:i w:val="1"/>
-                <w:rtl w:val="0"/>
-              </w:rPr>
-              <w:t xml:space="preserve">Rol</w:t>
-            </w:r>
-          </w:p>
-        </w:tc>
-        <w:tc>
-          <w:tcPr>
-            <w:shd w:fill="auto" w:val="clear"/>
-            <w:tcMar>
-              <w:top w:w="100.0" w:type="dxa"/>
-              <w:left w:w="100.0" w:type="dxa"/>
-              <w:bottom w:w="100.0" w:type="dxa"/>
-              <w:right w:w="100.0" w:type="dxa"/>
-            </w:tcMar>
-            <w:vAlign w:val="top"/>
-          </w:tcPr>
-          <w:p>
-            <w:pPr>
-              <w:keepNext w:val="0"/>
-              <w:keepLines w:val="0"/>
-              <w:widowControl w:val="0"/>
-              <w:pBdr>
-                <w:top w:space="0" w:sz="0" w:val="nil"/>
-                <w:left w:space="0" w:sz="0" w:val="nil"/>
-                <w:bottom w:space="0" w:sz="0" w:val="nil"/>
-                <w:right w:space="0" w:sz="0" w:val="nil"/>
-                <w:between w:space="0" w:sz="0" w:val="nil"/>
-              </w:pBdr>
-              <w:shd w:fill="auto" w:val="clear"/>
-              <w:spacing w:after="0" w:before="0" w:line="240" w:lineRule="auto"/>
-              <w:ind w:left="0" w:right="0" w:firstLine="0"/>
-              <w:jc w:val="left"/>
-              <w:rPr>
-                <w:i w:val="1"/>
-              </w:rPr>
-            </w:pPr>
-            <w:r>
-              <w:rPr>
-                <w:i w:val="1"/>
-                <w:rtl w:val="0"/>
-              </w:rPr>
-              <w:t xml:space="preserve">Acción</w:t>
-            </w:r>
-          </w:p>
-        </w:tc>
-      </w:tr>
-      <w:tr>
-        <w:tc>
-          <w:tcPr>
-            <w:shd w:fill="auto" w:val="clear"/>
-            <w:tcMar>
-              <w:top w:w="100.0" w:type="dxa"/>
-              <w:left w:w="100.0" w:type="dxa"/>
-              <w:bottom w:w="100.0" w:type="dxa"/>
-              <w:right w:w="100.0" w:type="dxa"/>
-            </w:tcMar>
-            <w:vAlign w:val="top"/>
-          </w:tcPr>
-          <w:p>
-            <w:pPr>
-              <w:keepNext w:val="0"/>
-              <w:keepLines w:val="0"/>
-              <w:widowControl w:val="0"/>
-              <w:pBdr>
-                <w:top w:space="0" w:sz="0" w:val="nil"/>
-                <w:left w:space="0" w:sz="0" w:val="nil"/>
-                <w:bottom w:space="0" w:sz="0" w:val="nil"/>
-                <w:right w:space="0" w:sz="0" w:val="nil"/>
-                <w:between w:space="0" w:sz="0" w:val="nil"/>
-              </w:pBdr>
-              <w:shd w:fill="auto" w:val="clear"/>
-              <w:spacing w:after="0" w:before="0" w:line="240" w:lineRule="auto"/>
-              <w:ind w:left="0" w:right="0" w:firstLine="0"/>
-              <w:jc w:val="left"/>
-              <w:rPr>
-                <w:i w:val="1"/>
-              </w:rPr>
-            </w:pPr>
-            <w:r>
-              <w:rPr>
-                <w:i w:val="1"/>
-                <w:rtl w:val="0"/>
-              </w:rPr>
-              <w:t xml:space="preserve">2.1.1</w:t>
-            </w:r>
-          </w:p>
-        </w:tc>
-        <w:tc>
-          <w:tcPr>
-            <w:shd w:fill="auto" w:val="clear"/>
-            <w:tcMar>
-              <w:top w:w="100.0" w:type="dxa"/>
-              <w:left w:w="100.0" w:type="dxa"/>
-              <w:bottom w:w="100.0" w:type="dxa"/>
-              <w:right w:w="100.0" w:type="dxa"/>
-            </w:tcMar>
-            <w:vAlign w:val="top"/>
-          </w:tcPr>
-          <w:p>
-            <w:pPr>
-              <w:keepNext w:val="0"/>
-              <w:keepLines w:val="0"/>
-              <w:widowControl w:val="0"/>
-              <w:pBdr>
-                <w:top w:space="0" w:sz="0" w:val="nil"/>
-                <w:left w:space="0" w:sz="0" w:val="nil"/>
-                <w:bottom w:space="0" w:sz="0" w:val="nil"/>
-                <w:right w:space="0" w:sz="0" w:val="nil"/>
-                <w:between w:space="0" w:sz="0" w:val="nil"/>
-              </w:pBdr>
-              <w:shd w:fill="auto" w:val="clear"/>
-              <w:spacing w:after="0" w:before="0" w:line="240" w:lineRule="auto"/>
-              <w:ind w:left="0" w:right="0" w:firstLine="0"/>
-              <w:jc w:val="left"/>
-              <w:rPr>
-                <w:i w:val="1"/>
-              </w:rPr>
-            </w:pPr>
-            <w:r>
-              <w:rPr>
-                <w:i w:val="1"/>
-                <w:rtl w:val="0"/>
-              </w:rPr>
-              <w:t xml:space="preserve">Sistema</w:t>
-            </w:r>
-          </w:p>
-        </w:tc>
-        <w:tc>
-          <w:tcPr>
-            <w:shd w:fill="auto" w:val="clear"/>
-            <w:tcMar>
-              <w:top w:w="100.0" w:type="dxa"/>
-              <w:left w:w="100.0" w:type="dxa"/>
-              <w:bottom w:w="100.0" w:type="dxa"/>
-              <w:right w:w="100.0" w:type="dxa"/>
-            </w:tcMar>
-            <w:vAlign w:val="top"/>
-          </w:tcPr>
-          <w:p>
-            <w:pPr>
-              <w:keepNext w:val="0"/>
-              <w:keepLines w:val="0"/>
-              <w:widowControl w:val="0"/>
-              <w:pBdr>
-                <w:top w:space="0" w:sz="0" w:val="nil"/>
-                <w:left w:space="0" w:sz="0" w:val="nil"/>
-                <w:bottom w:space="0" w:sz="0" w:val="nil"/>
-                <w:right w:space="0" w:sz="0" w:val="nil"/>
-                <w:between w:space="0" w:sz="0" w:val="nil"/>
-              </w:pBdr>
-              <w:shd w:fill="auto" w:val="clear"/>
-              <w:spacing w:after="0" w:before="0" w:line="240" w:lineRule="auto"/>
-              <w:ind w:left="0" w:right="0" w:firstLine="0"/>
-              <w:jc w:val="left"/>
-              <w:rPr>
-                <w:i w:val="1"/>
-              </w:rPr>
-            </w:pPr>
-            <w:r>
-              <w:rPr>
-                <w:i w:val="1"/>
-                <w:rtl w:val="0"/>
-              </w:rPr>
-              <w:t xml:space="preserve">Pide datos personales al Alumno para registrarlo.</w:t>
-            </w:r>
-          </w:p>
-        </w:tc>
-      </w:tr>
-      <w:tr>
-        <w:tc>
-          <w:tcPr>
-            <w:shd w:fill="auto" w:val="clear"/>
-            <w:tcMar>
-              <w:top w:w="100.0" w:type="dxa"/>
-              <w:left w:w="100.0" w:type="dxa"/>
-              <w:bottom w:w="100.0" w:type="dxa"/>
-              <w:right w:w="100.0" w:type="dxa"/>
-            </w:tcMar>
-            <w:vAlign w:val="top"/>
-          </w:tcPr>
-          <w:p>
-            <w:pPr>
-              <w:keepNext w:val="0"/>
-              <w:keepLines w:val="0"/>
-              <w:widowControl w:val="0"/>
-              <w:pBdr>
-                <w:top w:space="0" w:sz="0" w:val="nil"/>
-                <w:left w:space="0" w:sz="0" w:val="nil"/>
-                <w:bottom w:space="0" w:sz="0" w:val="nil"/>
-                <w:right w:space="0" w:sz="0" w:val="nil"/>
-                <w:between w:space="0" w:sz="0" w:val="nil"/>
-              </w:pBdr>
-              <w:shd w:fill="auto" w:val="clear"/>
-              <w:spacing w:after="0" w:before="0" w:line="240" w:lineRule="auto"/>
-              <w:ind w:left="0" w:right="0" w:firstLine="0"/>
-              <w:jc w:val="left"/>
-              <w:rPr>
-                <w:i w:val="1"/>
-              </w:rPr>
-            </w:pPr>
-            <w:r>
-              <w:rPr>
-                <w:i w:val="1"/>
-                <w:rtl w:val="0"/>
-              </w:rPr>
-              <w:t xml:space="preserve">2.1.2</w:t>
-            </w:r>
-          </w:p>
-        </w:tc>
-        <w:tc>
-          <w:tcPr>
-            <w:shd w:fill="auto" w:val="clear"/>
-            <w:tcMar>
-              <w:top w:w="100.0" w:type="dxa"/>
-              <w:left w:w="100.0" w:type="dxa"/>
-              <w:bottom w:w="100.0" w:type="dxa"/>
-              <w:right w:w="100.0" w:type="dxa"/>
-            </w:tcMar>
-            <w:vAlign w:val="top"/>
-          </w:tcPr>
-          <w:p>
-            <w:pPr>
-              <w:keepNext w:val="0"/>
-              <w:keepLines w:val="0"/>
-              <w:widowControl w:val="0"/>
-              <w:pBdr>
-                <w:top w:space="0" w:sz="0" w:val="nil"/>
-                <w:left w:space="0" w:sz="0" w:val="nil"/>
-                <w:bottom w:space="0" w:sz="0" w:val="nil"/>
-                <w:right w:space="0" w:sz="0" w:val="nil"/>
-                <w:between w:space="0" w:sz="0" w:val="nil"/>
-              </w:pBdr>
-              <w:shd w:fill="auto" w:val="clear"/>
-              <w:spacing w:after="0" w:before="0" w:line="240" w:lineRule="auto"/>
-              <w:ind w:left="0" w:right="0" w:firstLine="0"/>
-              <w:jc w:val="left"/>
-              <w:rPr>
-                <w:i w:val="1"/>
-              </w:rPr>
-            </w:pPr>
-            <w:r>
-              <w:rPr>
-                <w:i w:val="1"/>
-                <w:rtl w:val="0"/>
-              </w:rPr>
-              <w:t xml:space="preserve">Sistema</w:t>
-            </w:r>
-          </w:p>
-        </w:tc>
-        <w:tc>
-          <w:tcPr>
-            <w:shd w:fill="auto" w:val="clear"/>
-            <w:tcMar>
-              <w:top w:w="100.0" w:type="dxa"/>
-              <w:left w:w="100.0" w:type="dxa"/>
-              <w:bottom w:w="100.0" w:type="dxa"/>
-              <w:right w:w="100.0" w:type="dxa"/>
-            </w:tcMar>
-            <w:vAlign w:val="top"/>
-          </w:tcPr>
-          <w:p>
-            <w:pPr>
-              <w:keepNext w:val="0"/>
-              <w:keepLines w:val="0"/>
-              <w:widowControl w:val="0"/>
-              <w:pBdr>
-                <w:top w:space="0" w:sz="0" w:val="nil"/>
-                <w:left w:space="0" w:sz="0" w:val="nil"/>
-                <w:bottom w:space="0" w:sz="0" w:val="nil"/>
-                <w:right w:space="0" w:sz="0" w:val="nil"/>
-                <w:between w:space="0" w:sz="0" w:val="nil"/>
-              </w:pBdr>
-              <w:shd w:fill="auto" w:val="clear"/>
-              <w:spacing w:after="0" w:before="0" w:line="240" w:lineRule="auto"/>
-              <w:ind w:left="0" w:right="0" w:firstLine="0"/>
-              <w:jc w:val="left"/>
-              <w:rPr>
-                <w:i w:val="1"/>
-              </w:rPr>
-            </w:pPr>
-            <w:r>
-              <w:rPr>
-                <w:i w:val="1"/>
-                <w:rtl w:val="0"/>
-              </w:rPr>
-              <w:t xml:space="preserve">Verifica que los datos ingresados por el usuario(rut) estén registrados en la base de datos de la universidad.</w:t>
-            </w:r>
-          </w:p>
-        </w:tc>
-      </w:tr>
-      <w:tr>
-        <w:tc>
-          <w:tcPr>
-            <w:shd w:fill="auto" w:val="clear"/>
-            <w:tcMar>
-              <w:top w:w="100.0" w:type="dxa"/>
-              <w:left w:w="100.0" w:type="dxa"/>
-              <w:bottom w:w="100.0" w:type="dxa"/>
-              <w:right w:w="100.0" w:type="dxa"/>
-            </w:tcMar>
-            <w:vAlign w:val="top"/>
-          </w:tcPr>
-          <w:p>
-            <w:pPr>
-              <w:keepNext w:val="0"/>
-              <w:keepLines w:val="0"/>
-              <w:widowControl w:val="0"/>
-              <w:pBdr>
-                <w:top w:space="0" w:sz="0" w:val="nil"/>
-                <w:left w:space="0" w:sz="0" w:val="nil"/>
-                <w:bottom w:space="0" w:sz="0" w:val="nil"/>
-                <w:right w:space="0" w:sz="0" w:val="nil"/>
-                <w:between w:space="0" w:sz="0" w:val="nil"/>
-              </w:pBdr>
-              <w:shd w:fill="auto" w:val="clear"/>
-              <w:spacing w:after="0" w:before="0" w:line="240" w:lineRule="auto"/>
-              <w:ind w:left="0" w:right="0" w:firstLine="0"/>
-              <w:jc w:val="left"/>
-              <w:rPr>
-                <w:i w:val="1"/>
-              </w:rPr>
-            </w:pPr>
-            <w:r>
-              <w:rPr>
-                <w:i w:val="1"/>
-                <w:rtl w:val="0"/>
-              </w:rPr>
-              <w:t xml:space="preserve">2.1.3</w:t>
-            </w:r>
-          </w:p>
-        </w:tc>
-        <w:tc>
-          <w:tcPr>
-            <w:shd w:fill="auto" w:val="clear"/>
-            <w:tcMar>
-              <w:top w:w="100.0" w:type="dxa"/>
-              <w:left w:w="100.0" w:type="dxa"/>
-              <w:bottom w:w="100.0" w:type="dxa"/>
-              <w:right w:w="100.0" w:type="dxa"/>
-            </w:tcMar>
-            <w:vAlign w:val="top"/>
-          </w:tcPr>
-          <w:p>
-            <w:pPr>
-              <w:keepNext w:val="0"/>
-              <w:keepLines w:val="0"/>
-              <w:widowControl w:val="0"/>
-              <w:pBdr>
-                <w:top w:space="0" w:sz="0" w:val="nil"/>
-                <w:left w:space="0" w:sz="0" w:val="nil"/>
-                <w:bottom w:space="0" w:sz="0" w:val="nil"/>
-                <w:right w:space="0" w:sz="0" w:val="nil"/>
-                <w:between w:space="0" w:sz="0" w:val="nil"/>
-              </w:pBdr>
-              <w:shd w:fill="auto" w:val="clear"/>
-              <w:spacing w:after="0" w:before="0" w:line="240" w:lineRule="auto"/>
-              <w:ind w:left="0" w:right="0" w:firstLine="0"/>
-              <w:jc w:val="left"/>
-              <w:rPr>
-                <w:i w:val="1"/>
-              </w:rPr>
-            </w:pPr>
-            <w:r>
-              <w:rPr>
-                <w:i w:val="1"/>
-                <w:rtl w:val="0"/>
-              </w:rPr>
-              <w:t xml:space="preserve">Sistema</w:t>
-            </w:r>
-          </w:p>
-        </w:tc>
-        <w:tc>
-          <w:tcPr>
-            <w:shd w:fill="auto" w:val="clear"/>
-            <w:tcMar>
-              <w:top w:w="100.0" w:type="dxa"/>
-              <w:left w:w="100.0" w:type="dxa"/>
-              <w:bottom w:w="100.0" w:type="dxa"/>
-              <w:right w:w="100.0" w:type="dxa"/>
-            </w:tcMar>
-            <w:vAlign w:val="top"/>
-          </w:tcPr>
-          <w:p>
-            <w:pPr>
-              <w:rPr>
-                <w:i w:val="1"/>
-              </w:rPr>
-            </w:pPr>
-            <w:r>
-              <w:rPr>
-                <w:i w:val="1"/>
-                <w:rtl w:val="0"/>
-              </w:rPr>
-              <w:t xml:space="preserve">Se crea exitosamente la cuenta y se continúa desde el paso 1.</w:t>
-            </w:r>
-          </w:p>
-        </w:tc>
-      </w:tr>
-    </w:tbl>
-    <w:p>
-      <w:pPr>
-        <w:keepNext w:val="0"/>
-        <w:keepLines w:val="0"/>
-        <w:widowControl w:val="0"/>
-        <w:pBdr>
-          <w:top w:space="0" w:sz="0" w:val="nil"/>
-          <w:left w:space="0" w:sz="0" w:val="nil"/>
-          <w:bottom w:space="0" w:sz="0" w:val="nil"/>
-          <w:right w:space="0" w:sz="0" w:val="nil"/>
-          <w:between w:space="0" w:sz="0" w:val="nil"/>
-        </w:pBdr>
-        <w:shd w:fill="auto" w:val="clear"/>
-        <w:spacing w:after="120" w:before="0" w:line="240" w:lineRule="auto"/>
-        <w:ind w:left="0" w:right="0" w:firstLine="0"/>
-        <w:jc w:val="left"/>
-        <w:rPr>
-          <w:i w:val="1"/>
-        </w:rPr>
-      </w:pPr>
-      <w:r>
-        <w:rPr>
-          <w:rtl w:val="0"/>
-        </w:rPr>
-      </w:r>
-    </w:p>
-    <w:p>
-      <w:pPr>
-        <w:keepNext w:val="0"/>
-        <w:keepLines w:val="0"/>
-        <w:widowControl w:val="0"/>
-        <w:pBdr>
-          <w:top w:space="0" w:sz="0" w:val="nil"/>
-          <w:left w:space="0" w:sz="0" w:val="nil"/>
-          <w:bottom w:space="0" w:sz="0" w:val="nil"/>
-          <w:right w:space="0" w:sz="0" w:val="nil"/>
-          <w:between w:space="0" w:sz="0" w:val="nil"/>
-        </w:pBdr>
-        <w:shd w:fill="auto" w:val="clear"/>
-        <w:spacing w:after="120" w:before="0" w:line="240" w:lineRule="auto"/>
-        <w:ind w:left="0" w:right="0" w:firstLine="0"/>
-        <w:jc w:val="left"/>
-        <w:rPr>
-          <w:i w:val="1"/>
-        </w:rPr>
-      </w:pPr>
-      <w:r>
-        <w:rPr>
-          <w:rtl w:val="0"/>
-        </w:rPr>
-      </w:r>
-    </w:p>
-    <w:p>
-      <w:pPr>
-        <w:keepNext w:val="0"/>
-        <w:keepLines w:val="0"/>
-        <w:widowControl w:val="0"/>
-        <w:pBdr>
-          <w:top w:space="0" w:sz="0" w:val="nil"/>
-          <w:left w:space="0" w:sz="0" w:val="nil"/>
-          <w:bottom w:space="0" w:sz="0" w:val="nil"/>
-          <w:right w:space="0" w:sz="0" w:val="nil"/>
-          <w:between w:space="0" w:sz="0" w:val="nil"/>
-        </w:pBdr>
-        <w:shd w:fill="auto" w:val="clear"/>
-        <w:spacing w:after="120" w:before="0" w:line="240" w:lineRule="auto"/>
-        <w:ind w:left="0" w:right="0" w:firstLine="0"/>
-        <w:jc w:val="left"/>
-        <w:rPr>
-          <w:i w:val="1"/>
-        </w:rPr>
-      </w:pPr>
-      <w:r>
-        <w:rPr>
-          <w:rtl w:val="0"/>
-        </w:rPr>
-      </w:r>
-    </w:p>
-    <w:p>
-      <w:pPr>
-        <w:keepNext w:val="0"/>
-        <w:keepLines w:val="0"/>
-        <w:widowControl w:val="0"/>
-        <w:pBdr>
-          <w:top w:space="0" w:sz="0" w:val="nil"/>
-          <w:left w:space="0" w:sz="0" w:val="nil"/>
-          <w:bottom w:space="0" w:sz="0" w:val="nil"/>
-          <w:right w:space="0" w:sz="0" w:val="nil"/>
-          <w:between w:space="0" w:sz="0" w:val="nil"/>
-        </w:pBdr>
-        <w:shd w:fill="auto" w:val="clear"/>
-        <w:spacing w:after="120" w:before="0" w:line="240" w:lineRule="auto"/>
-        <w:ind w:left="0" w:right="0" w:firstLine="0"/>
-        <w:jc w:val="left"/>
-        <w:rPr>
-          <w:i w:val="1"/>
-        </w:rPr>
-      </w:pPr>
-      <w:r>
-        <w:rPr>
-          <w:rtl w:val="0"/>
-        </w:rPr>
-      </w:r>
-    </w:p>
-    <w:p>
-      <w:pPr>
-        <w:keepNext w:val="0"/>
-        <w:keepLines w:val="0"/>
-        <w:widowControl w:val="0"/>
-        <w:pBdr>
-          <w:top w:space="0" w:sz="0" w:val="nil"/>
-          <w:left w:space="0" w:sz="0" w:val="nil"/>
-          <w:bottom w:space="0" w:sz="0" w:val="nil"/>
-          <w:right w:space="0" w:sz="0" w:val="nil"/>
-          <w:between w:space="0" w:sz="0" w:val="nil"/>
-        </w:pBdr>
-        <w:shd w:fill="auto" w:val="clear"/>
-        <w:spacing w:after="120" w:before="0" w:line="240" w:lineRule="auto"/>
-        <w:ind w:left="0" w:right="0" w:firstLine="0"/>
-        <w:jc w:val="left"/>
-        <w:rPr>
-          <w:i w:val="1"/>
-        </w:rPr>
-      </w:pPr>
-      <w:r>
-        <w:rPr>
-          <w:rtl w:val="0"/>
-        </w:rPr>
-      </w:r>
-    </w:p>
-    <w:p>
-      <w:pPr>
-        <w:keepNext w:val="0"/>
-        <w:keepLines w:val="0"/>
-        <w:widowControl w:val="0"/>
-        <w:pBdr>
-          <w:top w:space="0" w:sz="0" w:val="nil"/>
-          <w:left w:space="0" w:sz="0" w:val="nil"/>
-          <w:bottom w:space="0" w:sz="0" w:val="nil"/>
-          <w:right w:space="0" w:sz="0" w:val="nil"/>
-          <w:between w:space="0" w:sz="0" w:val="nil"/>
-        </w:pBdr>
-        <w:shd w:fill="auto" w:val="clear"/>
-        <w:spacing w:after="120" w:before="0" w:line="240" w:lineRule="auto"/>
-        <w:ind w:left="0" w:right="0" w:firstLine="0"/>
-        <w:jc w:val="left"/>
-        <w:rPr>
-          <w:i w:val="1"/>
-        </w:rPr>
-      </w:pPr>
-      <w:r>
-        <w:rPr>
-          <w:rtl w:val="0"/>
-        </w:rPr>
-      </w:r>
-    </w:p>
-    <w:p>
-      <w:pPr>
-        <w:keepNext w:val="0"/>
-        <w:keepLines w:val="0"/>
-        <w:widowControl w:val="0"/>
-        <w:pBdr>
-          <w:top w:space="0" w:sz="0" w:val="nil"/>
-          <w:left w:space="0" w:sz="0" w:val="nil"/>
-          <w:bottom w:space="0" w:sz="0" w:val="nil"/>
-          <w:right w:space="0" w:sz="0" w:val="nil"/>
-          <w:between w:space="0" w:sz="0" w:val="nil"/>
-        </w:pBdr>
-        <w:shd w:fill="auto" w:val="clear"/>
-        <w:spacing w:after="120" w:before="0" w:line="240" w:lineRule="auto"/>
-        <w:ind w:left="0" w:right="0" w:firstLine="0"/>
-        <w:jc w:val="left"/>
-        <w:rPr>
-          <w:i w:val="1"/>
-        </w:rPr>
-      </w:pPr>
-      <w:r>
-        <w:rPr>
-          <w:rtl w:val="0"/>
-        </w:rPr>
-      </w:r>
-    </w:p>
-    <w:p>
-      <w:pPr>
-        <w:keepNext w:val="0"/>
-        <w:keepLines w:val="0"/>
-        <w:widowControl w:val="0"/>
-        <w:pBdr>
-          <w:top w:space="0" w:sz="0" w:val="nil"/>
-          <w:left w:space="0" w:sz="0" w:val="nil"/>
-          <w:bottom w:space="0" w:sz="0" w:val="nil"/>
-          <w:right w:space="0" w:sz="0" w:val="nil"/>
-          <w:between w:space="0" w:sz="0" w:val="nil"/>
-        </w:pBdr>
-        <w:shd w:fill="auto" w:val="clear"/>
-        <w:spacing w:after="120" w:before="0" w:line="240" w:lineRule="auto"/>
-        <w:ind w:left="0" w:right="0" w:firstLine="0"/>
-        <w:jc w:val="left"/>
-        <w:rPr>
-          <w:i w:val="1"/>
-        </w:rPr>
-      </w:pPr>
-      <w:r>
-        <w:rPr>
-          <w:rtl w:val="0"/>
-        </w:rPr>
-      </w:r>
-    </w:p>
-    <w:p>
-      <w:pPr>
-        <w:keepNext w:val="0"/>
-        <w:keepLines w:val="0"/>
-        <w:widowControl w:val="0"/>
-        <w:pBdr>
-          <w:top w:space="0" w:sz="0" w:val="nil"/>
-          <w:left w:space="0" w:sz="0" w:val="nil"/>
-          <w:bottom w:space="0" w:sz="0" w:val="nil"/>
-          <w:right w:space="0" w:sz="0" w:val="nil"/>
-          <w:between w:space="0" w:sz="0" w:val="nil"/>
-        </w:pBdr>
-        <w:shd w:fill="auto" w:val="clear"/>
-        <w:spacing w:after="120" w:before="0" w:line="240" w:lineRule="auto"/>
-        <w:ind w:left="0" w:right="0" w:firstLine="0"/>
-        <w:jc w:val="left"/>
-        <w:rPr>
-          <w:i w:val="1"/>
-        </w:rPr>
-      </w:pPr>
-      <w:r>
-        <w:rPr>
-          <w:rtl w:val="0"/>
-        </w:rPr>
-      </w:r>
-    </w:p>
-    <w:p>
-      <w:pPr>
-        <w:keepNext w:val="0"/>
-        <w:keepLines w:val="0"/>
-        <w:widowControl w:val="0"/>
-        <w:pBdr>
-          <w:top w:space="0" w:sz="0" w:val="nil"/>
-          <w:left w:space="0" w:sz="0" w:val="nil"/>
-          <w:bottom w:space="0" w:sz="0" w:val="nil"/>
-          <w:right w:space="0" w:sz="0" w:val="nil"/>
-          <w:between w:space="0" w:sz="0" w:val="nil"/>
-        </w:pBdr>
-        <w:shd w:fill="auto" w:val="clear"/>
-        <w:spacing w:after="120" w:before="0" w:line="240" w:lineRule="auto"/>
-        <w:ind w:left="0" w:right="0" w:firstLine="0"/>
-        <w:jc w:val="left"/>
-        <w:rPr>
-          <w:i w:val="1"/>
-        </w:rPr>
-      </w:pPr>
-      <w:r>
-        <w:rPr>
-          <w:rtl w:val="0"/>
-        </w:rPr>
-      </w:r>
-    </w:p>
-    <w:p>
-      <w:pPr>
-        <w:keepNext w:val="0"/>
-        <w:keepLines w:val="0"/>
-        <w:widowControl w:val="0"/>
-        <w:pBdr>
-          <w:top w:space="0" w:sz="0" w:val="nil"/>
-          <w:left w:space="0" w:sz="0" w:val="nil"/>
-          <w:bottom w:space="0" w:sz="0" w:val="nil"/>
-          <w:right w:space="0" w:sz="0" w:val="nil"/>
-          <w:between w:space="0" w:sz="0" w:val="nil"/>
-        </w:pBdr>
-        <w:shd w:fill="auto" w:val="clear"/>
-        <w:spacing w:after="120" w:before="0" w:line="240" w:lineRule="auto"/>
-        <w:ind w:left="0" w:right="0" w:firstLine="0"/>
-        <w:jc w:val="left"/>
-        <w:rPr>
-          <w:i w:val="1"/>
-        </w:rPr>
-      </w:pPr>
-      <w:r>
-        <w:rPr>
-          <w:i w:val="1"/>
-          <w:rtl w:val="0"/>
-        </w:rPr>
-        <w:t xml:space="preserve">2.2   El estudiante olvidó la contraseña.</w:t>
-      </w:r>
-    </w:p>
-    <w:p>
-      <w:pPr>
-        <w:keepNext w:val="0"/>
-        <w:keepLines w:val="0"/>
-        <w:widowControl w:val="0"/>
-        <w:pBdr>
-          <w:top w:space="0" w:sz="0" w:val="nil"/>
-          <w:left w:space="0" w:sz="0" w:val="nil"/>
-          <w:bottom w:space="0" w:sz="0" w:val="nil"/>
-          <w:right w:space="0" w:sz="0" w:val="nil"/>
-          <w:between w:space="0" w:sz="0" w:val="nil"/>
-        </w:pBdr>
-        <w:shd w:fill="auto" w:val="clear"/>
-        <w:spacing w:after="120" w:before="0" w:line="240" w:lineRule="auto"/>
-        <w:ind w:left="0" w:right="0" w:firstLine="0"/>
-        <w:jc w:val="left"/>
-        <w:rPr>
-          <w:i w:val="1"/>
-        </w:rPr>
-      </w:pPr>
-      <w:r>
-        <w:rPr>
-          <w:rtl w:val="0"/>
-        </w:rPr>
-      </w:r>
-    </w:p>
-    <w:tbl>
-      <w:tblPr>
-        <w:tblStyle w:val="Table4"/>
         <w:tblW w:w="8625.0" w:type="dxa"/>
         <w:jc w:val="left"/>
         <w:tblInd w:w="835.0" w:type="dxa"/>
@@ -4464,129 +3100,7 @@
                 <w:i w:val="1"/>
                 <w:rtl w:val="0"/>
               </w:rPr>
-              <w:t xml:space="preserve">Se le envía un enlace a su correo personal asociado para recuperar la contraseña</w:t>
-            </w:r>
-          </w:p>
-        </w:tc>
-      </w:tr>
-      <w:tr>
-        <w:tc>
-          <w:tcPr>
-            <w:shd w:fill="auto" w:val="clear"/>
-            <w:tcMar>
-              <w:top w:w="100.0" w:type="dxa"/>
-              <w:left w:w="100.0" w:type="dxa"/>
-              <w:bottom w:w="100.0" w:type="dxa"/>
-              <w:right w:w="100.0" w:type="dxa"/>
-            </w:tcMar>
-            <w:vAlign w:val="top"/>
-          </w:tcPr>
-          <w:p>
-            <w:pPr>
-              <w:keepNext w:val="0"/>
-              <w:keepLines w:val="0"/>
-              <w:widowControl w:val="0"/>
-              <w:pBdr>
-                <w:top w:space="0" w:sz="0" w:val="nil"/>
-                <w:left w:space="0" w:sz="0" w:val="nil"/>
-                <w:bottom w:space="0" w:sz="0" w:val="nil"/>
-                <w:right w:space="0" w:sz="0" w:val="nil"/>
-                <w:between w:space="0" w:sz="0" w:val="nil"/>
-              </w:pBdr>
-              <w:shd w:fill="auto" w:val="clear"/>
-              <w:spacing w:after="0" w:before="0" w:line="240" w:lineRule="auto"/>
-              <w:ind w:left="0" w:right="0" w:firstLine="0"/>
-              <w:jc w:val="left"/>
-              <w:rPr>
-                <w:i w:val="1"/>
-              </w:rPr>
-            </w:pPr>
-            <w:r>
-              <w:rPr>
-                <w:i w:val="1"/>
-                <w:rtl w:val="0"/>
-              </w:rPr>
-              <w:t xml:space="preserve">2.2.3</w:t>
-            </w:r>
-          </w:p>
-        </w:tc>
-        <w:tc>
-          <w:tcPr>
-            <w:shd w:fill="auto" w:val="clear"/>
-            <w:tcMar>
-              <w:top w:w="100.0" w:type="dxa"/>
-              <w:left w:w="100.0" w:type="dxa"/>
-              <w:bottom w:w="100.0" w:type="dxa"/>
-              <w:right w:w="100.0" w:type="dxa"/>
-            </w:tcMar>
-            <w:vAlign w:val="top"/>
-          </w:tcPr>
-          <w:p>
-            <w:pPr>
-              <w:keepNext w:val="0"/>
-              <w:keepLines w:val="0"/>
-              <w:widowControl w:val="0"/>
-              <w:pBdr>
-                <w:top w:space="0" w:sz="0" w:val="nil"/>
-                <w:left w:space="0" w:sz="0" w:val="nil"/>
-                <w:bottom w:space="0" w:sz="0" w:val="nil"/>
-                <w:right w:space="0" w:sz="0" w:val="nil"/>
-                <w:between w:space="0" w:sz="0" w:val="nil"/>
-              </w:pBdr>
-              <w:shd w:fill="auto" w:val="clear"/>
-              <w:spacing w:after="0" w:before="0" w:line="240" w:lineRule="auto"/>
-              <w:ind w:left="0" w:right="0" w:firstLine="0"/>
-              <w:jc w:val="left"/>
-              <w:rPr>
-                <w:i w:val="1"/>
-              </w:rPr>
-            </w:pPr>
-            <w:r>
-              <w:rPr>
-                <w:i w:val="1"/>
-                <w:rtl w:val="0"/>
-              </w:rPr>
-              <w:t xml:space="preserve">Sistema</w:t>
-            </w:r>
-          </w:p>
-        </w:tc>
-        <w:tc>
-          <w:tcPr>
-            <w:shd w:fill="auto" w:val="clear"/>
-            <w:tcMar>
-              <w:top w:w="100.0" w:type="dxa"/>
-              <w:left w:w="100.0" w:type="dxa"/>
-              <w:bottom w:w="100.0" w:type="dxa"/>
-              <w:right w:w="100.0" w:type="dxa"/>
-            </w:tcMar>
-            <w:vAlign w:val="top"/>
-          </w:tcPr>
-          <w:p>
-            <w:pPr>
-              <w:keepNext w:val="0"/>
-              <w:keepLines w:val="0"/>
-              <w:widowControl w:val="0"/>
-              <w:pBdr>
-                <w:top w:space="0" w:sz="0" w:val="nil"/>
-                <w:left w:space="0" w:sz="0" w:val="nil"/>
-                <w:bottom w:space="0" w:sz="0" w:val="nil"/>
-                <w:right w:space="0" w:sz="0" w:val="nil"/>
-                <w:between w:space="0" w:sz="0" w:val="nil"/>
-              </w:pBdr>
-              <w:shd w:fill="auto" w:val="clear"/>
-              <w:spacing w:after="0" w:before="0" w:line="240" w:lineRule="auto"/>
-              <w:ind w:left="0" w:right="0" w:firstLine="0"/>
-              <w:jc w:val="left"/>
-              <w:rPr>
-                <w:i w:val="1"/>
-              </w:rPr>
-            </w:pPr>
-            <w:r>
-              <w:rPr>
-                <w:i w:val="1"/>
-                <w:rtl w:val="0"/>
-              </w:rPr>
-              <w:t xml:space="preserve">Se restablece la contraseña y comienza en Paso 1.</w:t>
+              <w:t xml:space="preserve">Se le envía un enlace a su correo institucional asociado para recuperar la contraseña (Volver al paso 1).</w:t>
             </w:r>
           </w:p>
         </w:tc>
@@ -4643,7 +3157,7 @@
           <w:i w:val="1"/>
           <w:rtl w:val="0"/>
         </w:rPr>
-        <w:t xml:space="preserve">3.3  Error al subir documentos.</w:t>
+        <w:t xml:space="preserve">3.2  Error al subir archivo.</w:t>
       </w:r>
     </w:p>
     <w:p>
@@ -4674,7 +3188,7 @@
     </w:p>
     <w:tbl>
       <w:tblPr>
-        <w:tblStyle w:val="Table5"/>
+        <w:tblStyle w:val="Table4"/>
         <w:tblW w:w="8655.0" w:type="dxa"/>
         <w:jc w:val="left"/>
         <w:tblInd w:w="805.0" w:type="dxa"/>
@@ -4691,13 +3205,13 @@
       </w:tblPr>
       <w:tblGrid>
         <w:gridCol w:w="975"/>
-        <w:gridCol w:w="1875"/>
-        <w:gridCol w:w="5805"/>
+        <w:gridCol w:w="1860"/>
+        <w:gridCol w:w="5820"/>
         <w:tblGridChange w:id="0">
           <w:tblGrid>
             <w:gridCol w:w="975"/>
-            <w:gridCol w:w="1875"/>
-            <w:gridCol w:w="5805"/>
+            <w:gridCol w:w="1860"/>
+            <w:gridCol w:w="5820"/>
           </w:tblGrid>
         </w:tblGridChange>
       </w:tblGrid>
@@ -4860,129 +3374,7 @@
                 <w:i w:val="1"/>
                 <w:rtl w:val="0"/>
               </w:rPr>
-              <w:t xml:space="preserve">1</w:t>
-            </w:r>
-          </w:p>
-        </w:tc>
-        <w:tc>
-          <w:tcPr>
-            <w:shd w:fill="auto" w:val="clear"/>
-            <w:tcMar>
-              <w:top w:w="100.0" w:type="dxa"/>
-              <w:left w:w="100.0" w:type="dxa"/>
-              <w:bottom w:w="100.0" w:type="dxa"/>
-              <w:right w:w="100.0" w:type="dxa"/>
-            </w:tcMar>
-            <w:vAlign w:val="top"/>
-          </w:tcPr>
-          <w:p>
-            <w:pPr>
-              <w:keepNext w:val="0"/>
-              <w:keepLines w:val="0"/>
-              <w:widowControl w:val="0"/>
-              <w:pBdr>
-                <w:top w:space="0" w:sz="0" w:val="nil"/>
-                <w:left w:space="0" w:sz="0" w:val="nil"/>
-                <w:bottom w:space="0" w:sz="0" w:val="nil"/>
-                <w:right w:space="0" w:sz="0" w:val="nil"/>
-                <w:between w:space="0" w:sz="0" w:val="nil"/>
-              </w:pBdr>
-              <w:shd w:fill="auto" w:val="clear"/>
-              <w:spacing w:after="0" w:before="0" w:line="240" w:lineRule="auto"/>
-              <w:ind w:left="0" w:right="0" w:firstLine="0"/>
-              <w:jc w:val="left"/>
-              <w:rPr>
-                <w:i w:val="1"/>
-              </w:rPr>
-            </w:pPr>
-            <w:r>
-              <w:rPr>
-                <w:i w:val="1"/>
-                <w:rtl w:val="0"/>
-              </w:rPr>
-              <w:t xml:space="preserve">Sistema</w:t>
-            </w:r>
-          </w:p>
-        </w:tc>
-        <w:tc>
-          <w:tcPr>
-            <w:shd w:fill="auto" w:val="clear"/>
-            <w:tcMar>
-              <w:top w:w="100.0" w:type="dxa"/>
-              <w:left w:w="100.0" w:type="dxa"/>
-              <w:bottom w:w="100.0" w:type="dxa"/>
-              <w:right w:w="100.0" w:type="dxa"/>
-            </w:tcMar>
-            <w:vAlign w:val="top"/>
-          </w:tcPr>
-          <w:p>
-            <w:pPr>
-              <w:keepNext w:val="0"/>
-              <w:keepLines w:val="0"/>
-              <w:widowControl w:val="0"/>
-              <w:pBdr>
-                <w:top w:space="0" w:sz="0" w:val="nil"/>
-                <w:left w:space="0" w:sz="0" w:val="nil"/>
-                <w:bottom w:space="0" w:sz="0" w:val="nil"/>
-                <w:right w:space="0" w:sz="0" w:val="nil"/>
-                <w:between w:space="0" w:sz="0" w:val="nil"/>
-              </w:pBdr>
-              <w:shd w:fill="auto" w:val="clear"/>
-              <w:spacing w:after="0" w:before="0" w:line="240" w:lineRule="auto"/>
-              <w:ind w:left="0" w:right="0" w:firstLine="0"/>
-              <w:jc w:val="left"/>
-              <w:rPr>
-                <w:i w:val="1"/>
-              </w:rPr>
-            </w:pPr>
-            <w:r>
-              <w:rPr>
-                <w:i w:val="1"/>
-                <w:rtl w:val="0"/>
-              </w:rPr>
-              <w:t xml:space="preserve">El archivo seleccionado no existe</w:t>
-            </w:r>
-          </w:p>
-        </w:tc>
-      </w:tr>
-      <w:tr>
-        <w:tc>
-          <w:tcPr>
-            <w:shd w:fill="auto" w:val="clear"/>
-            <w:tcMar>
-              <w:top w:w="100.0" w:type="dxa"/>
-              <w:left w:w="100.0" w:type="dxa"/>
-              <w:bottom w:w="100.0" w:type="dxa"/>
-              <w:right w:w="100.0" w:type="dxa"/>
-            </w:tcMar>
-            <w:vAlign w:val="top"/>
-          </w:tcPr>
-          <w:p>
-            <w:pPr>
-              <w:keepNext w:val="0"/>
-              <w:keepLines w:val="0"/>
-              <w:widowControl w:val="0"/>
-              <w:pBdr>
-                <w:top w:space="0" w:sz="0" w:val="nil"/>
-                <w:left w:space="0" w:sz="0" w:val="nil"/>
-                <w:bottom w:space="0" w:sz="0" w:val="nil"/>
-                <w:right w:space="0" w:sz="0" w:val="nil"/>
-                <w:between w:space="0" w:sz="0" w:val="nil"/>
-              </w:pBdr>
-              <w:shd w:fill="auto" w:val="clear"/>
-              <w:spacing w:after="0" w:before="0" w:line="240" w:lineRule="auto"/>
-              <w:ind w:left="0" w:right="0" w:firstLine="0"/>
-              <w:jc w:val="left"/>
-              <w:rPr>
-                <w:i w:val="1"/>
-              </w:rPr>
-            </w:pPr>
-            <w:r>
-              <w:rPr>
-                <w:i w:val="1"/>
-                <w:rtl w:val="0"/>
-              </w:rPr>
-              <w:t xml:space="preserve">2</w:t>
+              <w:t xml:space="preserve">3.2.1</w:t>
             </w:r>
           </w:p>
         </w:tc>
@@ -5104,7 +3496,7 @@
                 <w:i w:val="1"/>
                 <w:rtl w:val="0"/>
               </w:rPr>
-              <w:t xml:space="preserve">3</w:t>
+              <w:t xml:space="preserve">3.2.2</w:t>
             </w:r>
           </w:p>
         </w:tc>
@@ -5226,7 +3618,7 @@
                 <w:i w:val="1"/>
                 <w:rtl w:val="0"/>
               </w:rPr>
-              <w:t xml:space="preserve">4</w:t>
+              <w:t xml:space="preserve">3.2.3</w:t>
             </w:r>
           </w:p>
         </w:tc>
@@ -5359,13 +3751,258 @@
         <w:ind w:left="0" w:firstLine="0"/>
         <w:rPr/>
       </w:pPr>
-      <w:bookmarkStart w:colFirst="0" w:colLast="0" w:name="_2et92p0" w:id="4"/>
-      <w:bookmarkEnd w:id="4"/>
+      <w:bookmarkStart w:colFirst="0" w:colLast="0" w:name="_2et92p0" w:id="5"/>
+      <w:bookmarkEnd w:id="5"/>
       <w:r>
         <w:rPr>
           <w:rtl w:val="0"/>
         </w:rPr>
         <w:t xml:space="preserve">Preconditions</w:t>
+      </w:r>
+    </w:p>
+    <w:p>
+      <w:pPr>
+        <w:rPr>
+          <w:vertAlign w:val="baseline"/>
+        </w:rPr>
+      </w:pPr>
+      <w:r>
+        <w:rPr>
+          <w:rtl w:val="0"/>
+        </w:rPr>
+      </w:r>
+    </w:p>
+    <w:p>
+      <w:pPr>
+        <w:widowControl w:val="1"/>
+        <w:ind w:left="720" w:firstLine="0"/>
+        <w:jc w:val="both"/>
+        <w:rPr/>
+      </w:pPr>
+      <w:r>
+        <w:rPr>
+          <w:b w:val="1"/>
+          <w:rtl w:val="0"/>
+        </w:rPr>
+        <w:t xml:space="preserve">4.1</w:t>
+      </w:r>
+      <w:r>
+        <w:rPr>
+          <w:rtl w:val="0"/>
+        </w:rPr>
+        <w:t xml:space="preserve"> El alumno debe estar registrado dentro de la universidad Andrés Bello en las carreras ingeniería civil en    informatica o ingenieria civil en industrial.</w:t>
+      </w:r>
+    </w:p>
+    <w:p>
+      <w:pPr>
+        <w:ind w:firstLine="720"/>
+        <w:jc w:val="both"/>
+        <w:rPr/>
+      </w:pPr>
+      <w:r>
+        <w:rPr>
+          <w:b w:val="1"/>
+          <w:rtl w:val="0"/>
+        </w:rPr>
+        <w:t xml:space="preserve">4.2 </w:t>
+      </w:r>
+      <w:r>
+        <w:rPr>
+          <w:rtl w:val="0"/>
+        </w:rPr>
+        <w:t xml:space="preserve">El alumno debe estar cursando las asignaturas: proyecto de título I y II.</w:t>
+      </w:r>
+      <w:r>
+        <w:rPr>
+          <w:rtl w:val="0"/>
+        </w:rPr>
+      </w:r>
+    </w:p>
+    <w:p>
+      <w:pPr>
+        <w:widowControl w:val="1"/>
+        <w:ind w:firstLine="720"/>
+        <w:jc w:val="both"/>
+        <w:rPr/>
+      </w:pPr>
+      <w:r>
+        <w:rPr>
+          <w:b w:val="1"/>
+          <w:rtl w:val="0"/>
+        </w:rPr>
+        <w:t xml:space="preserve">4.3</w:t>
+      </w:r>
+      <w:r>
+        <w:rPr>
+          <w:rtl w:val="0"/>
+        </w:rPr>
+        <w:t xml:space="preserve"> El sistema brinda una contraseña genérica al alumno enviandola al correo institucional.</w:t>
+      </w:r>
+    </w:p>
+    <w:p>
+      <w:pPr>
+        <w:rPr/>
+      </w:pPr>
+      <w:r>
+        <w:rPr>
+          <w:rtl w:val="0"/>
+        </w:rPr>
+        <w:tab/>
+      </w:r>
+      <w:r>
+        <w:rPr>
+          <w:rtl w:val="0"/>
+        </w:rPr>
+      </w:r>
+    </w:p>
+    <w:p>
+      <w:pPr>
+        <w:rPr/>
+      </w:pPr>
+      <w:r>
+        <w:rPr>
+          <w:rtl w:val="0"/>
+        </w:rPr>
+        <w:tab/>
+      </w:r>
+      <w:r>
+        <w:rPr>
+          <w:rtl w:val="0"/>
+        </w:rPr>
+      </w:r>
+    </w:p>
+    <w:p>
+      <w:pPr>
+        <w:pStyle w:val="Heading1"/>
+        <w:widowControl w:val="1"/>
+        <w:numPr>
+          <w:ilvl w:val="0"/>
+          <w:numId w:val="1"/>
+        </w:numPr>
+        <w:ind w:left="0" w:firstLine="0"/>
+        <w:rPr/>
+      </w:pPr>
+      <w:bookmarkStart w:colFirst="0" w:colLast="0" w:name="_3dy6vkm" w:id="6"/>
+      <w:bookmarkEnd w:id="6"/>
+      <w:r>
+        <w:rPr>
+          <w:rtl w:val="0"/>
+        </w:rPr>
+        <w:t xml:space="preserve">Postconditions</w:t>
+      </w:r>
+    </w:p>
+    <w:p>
+      <w:pPr>
+        <w:rPr/>
+      </w:pPr>
+      <w:r>
+        <w:rPr>
+          <w:rtl w:val="0"/>
+        </w:rPr>
+      </w:r>
+    </w:p>
+    <w:p>
+      <w:pPr>
+        <w:ind w:firstLine="720"/>
+        <w:jc w:val="both"/>
+        <w:rPr/>
+      </w:pPr>
+      <w:r>
+        <w:rPr>
+          <w:b w:val="1"/>
+          <w:rtl w:val="0"/>
+        </w:rPr>
+        <w:t xml:space="preserve">5.1</w:t>
+      </w:r>
+      <w:r>
+        <w:rPr>
+          <w:rtl w:val="0"/>
+        </w:rPr>
+        <w:t xml:space="preserve"> Revisar que el archivo se halla subido correctamente.</w:t>
+      </w:r>
+    </w:p>
+    <w:p>
+      <w:pPr>
+        <w:ind w:firstLine="720"/>
+        <w:jc w:val="both"/>
+        <w:rPr/>
+      </w:pPr>
+      <w:r>
+        <w:rPr>
+          <w:b w:val="1"/>
+          <w:rtl w:val="0"/>
+        </w:rPr>
+        <w:t xml:space="preserve">5.2</w:t>
+      </w:r>
+      <w:r>
+        <w:rPr>
+          <w:rtl w:val="0"/>
+        </w:rPr>
+        <w:t xml:space="preserve"> Al subir las versiones de los proyectos de títulos, puede seguir utilizando la aplicación web.</w:t>
+      </w:r>
+    </w:p>
+    <w:p>
+      <w:pPr>
+        <w:ind w:firstLine="720"/>
+        <w:jc w:val="both"/>
+        <w:rPr/>
+      </w:pPr>
+      <w:r>
+        <w:rPr>
+          <w:b w:val="1"/>
+          <w:rtl w:val="0"/>
+        </w:rPr>
+        <w:t xml:space="preserve">5.3 </w:t>
+      </w:r>
+      <w:r>
+        <w:rPr>
+          <w:rtl w:val="0"/>
+        </w:rPr>
+        <w:t xml:space="preserve">La aplicación web generará un registro del archivo utilizando la fecha y hora a la que fue cargada.</w:t>
+      </w:r>
+      <w:r>
+        <w:rPr>
+          <w:rtl w:val="0"/>
+        </w:rPr>
+      </w:r>
+    </w:p>
+    <w:p>
+      <w:pPr>
+        <w:rPr/>
+      </w:pPr>
+      <w:r>
+        <w:rPr>
+          <w:rtl w:val="0"/>
+        </w:rPr>
+      </w:r>
+    </w:p>
+    <w:p>
+      <w:pPr>
+        <w:rPr/>
+      </w:pPr>
+      <w:r>
+        <w:rPr>
+          <w:rtl w:val="0"/>
+        </w:rPr>
+      </w:r>
+    </w:p>
+    <w:p>
+      <w:pPr>
+        <w:pStyle w:val="Heading1"/>
+        <w:numPr>
+          <w:ilvl w:val="0"/>
+          <w:numId w:val="1"/>
+        </w:numPr>
+        <w:ind w:left="0" w:firstLine="0"/>
+        <w:rPr/>
+      </w:pPr>
+      <w:bookmarkStart w:colFirst="0" w:colLast="0" w:name="_4d34og8" w:id="7"/>
+      <w:bookmarkEnd w:id="7"/>
+      <w:r>
+        <w:rPr>
+          <w:rtl w:val="0"/>
+        </w:rPr>
+        <w:t xml:space="preserve">Special Requirements</w:t>
       </w:r>
     </w:p>
     <w:p>
@@ -5406,224 +4043,23 @@
     </w:p>
     <w:p>
       <w:pPr>
-        <w:pStyle w:val="Heading2"/>
         <w:widowControl w:val="1"/>
-        <w:ind w:left="0" w:firstLine="0"/>
-        <w:rPr>
-          <w:b w:val="0"/>
-        </w:rPr>
-      </w:pPr>
-      <w:bookmarkStart w:colFirst="0" w:colLast="0" w:name="_tyjcwt" w:id="5"/>
-      <w:bookmarkEnd w:id="5"/>
-      <w:r>
-        <w:rPr>
-          <w:rtl w:val="0"/>
-        </w:rPr>
-        <w:t xml:space="preserve">4.1 </w:t>
-      </w:r>
-      <w:r>
-        <w:rPr>
-          <w:b w:val="0"/>
-          <w:rtl w:val="0"/>
-        </w:rPr>
-        <w:t xml:space="preserve">Tener las credenciales de ingreso al sistema.</w:t>
-      </w:r>
-      <w:r>
-        <w:rPr>
-          <w:rtl w:val="0"/>
-        </w:rPr>
-      </w:r>
-    </w:p>
-    <w:p>
-      <w:pPr>
-        <w:rPr>
-          <w:rFonts w:ascii="Arial" w:cs="Arial" w:eastAsia="Arial" w:hAnsi="Arial"/>
-        </w:rPr>
-      </w:pPr>
-      <w:r>
-        <w:rPr>
-          <w:rFonts w:ascii="Arial" w:cs="Arial" w:eastAsia="Arial" w:hAnsi="Arial"/>
+        <w:ind w:left="0" w:firstLine="720"/>
+        <w:jc w:val="both"/>
+        <w:rPr/>
+      </w:pPr>
+      <w:r>
+        <w:rPr>
           <w:b w:val="1"/>
           <w:rtl w:val="0"/>
         </w:rPr>
-        <w:t xml:space="preserve">4.2</w:t>
-      </w:r>
-      <w:r>
-        <w:rPr>
-          <w:b w:val="1"/>
-          <w:rtl w:val="0"/>
-        </w:rPr>
-        <w:t xml:space="preserve"> </w:t>
-      </w:r>
-      <w:r>
-        <w:rPr>
-          <w:rtl w:val="0"/>
-        </w:rPr>
-        <w:t xml:space="preserve"> </w:t>
-      </w:r>
-      <w:r>
-        <w:rPr>
-          <w:rFonts w:ascii="Arial" w:cs="Arial" w:eastAsia="Arial" w:hAnsi="Arial"/>
-          <w:rtl w:val="0"/>
-        </w:rPr>
-        <w:t xml:space="preserve">El profesor debe estar habilitado para hacer ajustes en el curso.</w:t>
-      </w:r>
-    </w:p>
-    <w:p>
-      <w:pPr>
-        <w:pStyle w:val="Heading1"/>
-        <w:widowControl w:val="1"/>
-        <w:numPr>
-          <w:ilvl w:val="0"/>
-          <w:numId w:val="1"/>
-        </w:numPr>
-        <w:ind w:left="0" w:firstLine="0"/>
-        <w:rPr/>
-      </w:pPr>
-      <w:bookmarkStart w:colFirst="0" w:colLast="0" w:name="_3dy6vkm" w:id="6"/>
-      <w:bookmarkEnd w:id="6"/>
-      <w:r>
-        <w:rPr>
-          <w:rtl w:val="0"/>
-        </w:rPr>
-        <w:t xml:space="preserve">Postconditions</w:t>
-      </w:r>
-    </w:p>
-    <w:p>
-      <w:pPr>
-        <w:rPr/>
-      </w:pPr>
-      <w:r>
-        <w:rPr>
-          <w:rtl w:val="0"/>
-        </w:rPr>
-      </w:r>
-    </w:p>
-    <w:p>
-      <w:pPr>
-        <w:rPr>
-          <w:rFonts w:ascii="Arial" w:cs="Arial" w:eastAsia="Arial" w:hAnsi="Arial"/>
-        </w:rPr>
-      </w:pPr>
-      <w:r>
-        <w:rPr>
-          <w:rFonts w:ascii="Arial" w:cs="Arial" w:eastAsia="Arial" w:hAnsi="Arial"/>
-          <w:b w:val="1"/>
-          <w:rtl w:val="0"/>
-        </w:rPr>
-        <w:t xml:space="preserve">5.1</w:t>
-      </w:r>
-      <w:r>
-        <w:rPr>
-          <w:rFonts w:ascii="Arial" w:cs="Arial" w:eastAsia="Arial" w:hAnsi="Arial"/>
-          <w:rtl w:val="0"/>
-        </w:rPr>
-        <w:t xml:space="preserve"> Revisar que el archivo se halla subido correctamente.</w:t>
-      </w:r>
-      <w:r>
-        <w:rPr>
-          <w:rtl w:val="0"/>
-        </w:rPr>
-      </w:r>
-    </w:p>
-    <w:p>
-      <w:pPr>
-        <w:rPr/>
-      </w:pPr>
-      <w:r>
-        <w:rPr>
-          <w:rtl w:val="0"/>
-        </w:rPr>
-      </w:r>
-    </w:p>
-    <w:p>
-      <w:pPr>
-        <w:rPr/>
-      </w:pPr>
-      <w:r>
-        <w:rPr>
-          <w:rtl w:val="0"/>
-        </w:rPr>
-      </w:r>
-    </w:p>
-    <w:p>
-      <w:pPr>
-        <w:pStyle w:val="Heading1"/>
-        <w:numPr>
-          <w:ilvl w:val="0"/>
-          <w:numId w:val="1"/>
-        </w:numPr>
-        <w:ind w:left="0" w:firstLine="0"/>
-        <w:rPr/>
-      </w:pPr>
-      <w:bookmarkStart w:colFirst="0" w:colLast="0" w:name="_4d34og8" w:id="7"/>
-      <w:bookmarkEnd w:id="7"/>
-      <w:r>
-        <w:rPr>
-          <w:rtl w:val="0"/>
-        </w:rPr>
-        <w:t xml:space="preserve">Special Requirements</w:t>
-      </w:r>
-    </w:p>
-    <w:p>
-      <w:pPr>
-        <w:keepNext w:val="0"/>
-        <w:keepLines w:val="0"/>
-        <w:widowControl w:val="0"/>
-        <w:pBdr>
-          <w:top w:space="0" w:sz="0" w:val="nil"/>
-          <w:left w:space="0" w:sz="0" w:val="nil"/>
-          <w:bottom w:space="0" w:sz="0" w:val="nil"/>
-          <w:right w:space="0" w:sz="0" w:val="nil"/>
-          <w:between w:space="0" w:sz="0" w:val="nil"/>
-        </w:pBdr>
-        <w:shd w:fill="auto" w:val="clear"/>
-        <w:spacing w:after="120" w:before="0" w:line="240" w:lineRule="auto"/>
-        <w:ind w:left="720" w:right="0" w:firstLine="0"/>
-        <w:jc w:val="left"/>
-        <w:rPr>
-          <w:rFonts w:ascii="Times New Roman" w:cs="Times New Roman" w:eastAsia="Times New Roman" w:hAnsi="Times New Roman"/>
-          <w:b w:val="0"/>
-          <w:i w:val="1"/>
-          <w:smallCaps w:val="0"/>
-          <w:strike w:val="0"/>
-          <w:color w:val="0000ff"/>
-          <w:sz w:val="20"/>
-          <w:szCs w:val="20"/>
-          <w:u w:val="none"/>
-          <w:shd w:fill="auto" w:val="clear"/>
-          <w:vertAlign w:val="baseline"/>
-        </w:rPr>
-      </w:pPr>
-      <w:r>
-        <w:rPr>
-          <w:rtl w:val="0"/>
-        </w:rPr>
-      </w:r>
-    </w:p>
-    <w:p>
-      <w:pPr>
-        <w:pStyle w:val="Heading2"/>
-        <w:widowControl w:val="1"/>
-        <w:ind w:left="0"/>
-        <w:rPr>
-          <w:b w:val="0"/>
-        </w:rPr>
-      </w:pPr>
-      <w:bookmarkStart w:colFirst="0" w:colLast="0" w:name="_2s8eyo1" w:id="8"/>
-      <w:bookmarkEnd w:id="8"/>
-      <w:r>
-        <w:rPr>
-          <w:rtl w:val="0"/>
-        </w:rPr>
-        <w:t xml:space="preserve">6.1 </w:t>
-      </w:r>
-      <w:r>
-        <w:rPr>
-          <w:b w:val="0"/>
-          <w:rtl w:val="0"/>
-        </w:rPr>
-        <w:t xml:space="preserve">El sistema debe ser capaz de soportar la subida de más de un archivo a la vez.</w:t>
+        <w:t xml:space="preserve">6.1</w:t>
+      </w:r>
+      <w:r>
+        <w:rPr>
+          <w:rtl w:val="0"/>
+        </w:rPr>
+        <w:t xml:space="preserve"> El sistema debe ser capaz de soportar la subida de más de un archivo a la vez.</w:t>
       </w:r>
     </w:p>
     <w:sectPr>
@@ -5693,7 +4129,7 @@
   </w:p>
   <w:tbl>
     <w:tblPr>
-      <w:tblStyle w:val="Table7"/>
+      <w:tblStyle w:val="Table6"/>
       <w:tblW w:w="9486.0" w:type="dxa"/>
       <w:jc w:val="left"/>
       <w:tblInd w:w="0.0" w:type="dxa"/>
@@ -6005,7 +4441,7 @@
   </w:p>
   <w:tbl>
     <w:tblPr>
-      <w:tblStyle w:val="Table6"/>
+      <w:tblStyle w:val="Table5"/>
       <w:tblW w:w="9558.0" w:type="dxa"/>
       <w:jc w:val="left"/>
       <w:tblInd w:w="0.0" w:type="dxa"/>
@@ -6091,7 +4527,7 @@
             <w:rPr>
               <w:rtl w:val="0"/>
             </w:rPr>
-            <w:t xml:space="preserve">Use-Case Specification: Subida de documentos (Estudiante)</w:t>
+            <w:t xml:space="preserve">Use-Case Specification: Subir archivo proyecto titulo (Estudiante)</w:t>
           </w:r>
         </w:p>
       </w:tc>
@@ -6468,19 +4904,6 @@
       <w:tblStyleRowBandSize w:val="1"/>
       <w:tblStyleColBandSize w:val="1"/>
       <w:tblCellMar>
-        <w:top w:w="0.0" w:type="dxa"/>
-        <w:left w:w="115.0" w:type="dxa"/>
-        <w:bottom w:w="0.0" w:type="dxa"/>
-        <w:right w:w="115.0" w:type="dxa"/>
-      </w:tblCellMar>
-    </w:tblPr>
-  </w:style>
-  <w:style w:type="table" w:styleId="Table5">
-    <w:basedOn w:val="TableNormal"/>
-    <w:tblPr>
-      <w:tblStyleRowBandSize w:val="1"/>
-      <w:tblStyleColBandSize w:val="1"/>
-      <w:tblCellMar>
         <w:top w:w="100.0" w:type="dxa"/>
         <w:left w:w="100.0" w:type="dxa"/>
         <w:bottom w:w="100.0" w:type="dxa"/>
@@ -6488,7 +4911,7 @@
       </w:tblCellMar>
     </w:tblPr>
   </w:style>
-  <w:style w:type="table" w:styleId="Table6">
+  <w:style w:type="table" w:styleId="Table5">
     <w:basedOn w:val="TableNormal"/>
     <w:tblPr>
       <w:tblStyleRowBandSize w:val="1"/>
@@ -6501,7 +4924,7 @@
       </w:tblCellMar>
     </w:tblPr>
   </w:style>
-  <w:style w:type="table" w:styleId="Table7">
+  <w:style w:type="table" w:styleId="Table6">
     <w:basedOn w:val="TableNormal"/>
     <w:tblPr>
       <w:tblStyleRowBandSize w:val="1"/>

</xml_diff>